<commit_message>
some static analysis on C code
</commit_message>
<xml_diff>
--- a/RelazioneFinale.docx
+++ b/RelazioneFinale.docx
@@ -17150,14 +17150,6 @@
         </w:tc>
       </w:tr>
       <w:tr>
-        <w:tblPrEx>
-          <w:tblCellMar>
-            <w:top w:w="0" w:type="dxa"/>
-            <w:left w:w="108" w:type="dxa"/>
-            <w:bottom w:w="0" w:type="dxa"/>
-            <w:right w:w="108" w:type="dxa"/>
-          </w:tblCellMar>
-        </w:tblPrEx>
         <w:tc>
           <w:tcPr>
             <w:tcW w:w="828" w:type="dxa"/>
@@ -17420,6 +17412,14 @@
             </w:pPr>
             <w:r>
               <w:rPr>
+                <w:rFonts w:hint="default"/>
+                <w:sz w:val="24"/>
+                <w:lang w:val="en"/>
+              </w:rPr>
+              <w:t>OK</w:t>
+            </w:r>
+            <w:r>
+              <w:rPr>
                 <w:sz w:val="24"/>
                 <w:lang w:val="it-IT"/>
               </w:rPr>
@@ -17550,6 +17550,14 @@
             </w:pPr>
             <w:r>
               <w:rPr>
+                <w:rFonts w:hint="default"/>
+                <w:sz w:val="24"/>
+                <w:lang w:val="en"/>
+              </w:rPr>
+              <w:t>OK</w:t>
+            </w:r>
+            <w:r>
+              <w:rPr>
                 <w:sz w:val="24"/>
                 <w:lang w:val="it-IT"/>
               </w:rPr>
@@ -17620,6 +17628,101 @@
                 <w:lang w:val="it-IT"/>
               </w:rPr>
               <w:t>240/giorno</w:t>
+            </w:r>
+          </w:p>
+        </w:tc>
+      </w:tr>
+      <w:tr>
+        <w:tc>
+          <w:tcPr>
+            <w:tcW w:w="828" w:type="dxa"/>
+            <w:tcBorders>
+              <w:top w:val="single" w:color="000000" w:sz="4" w:space="0"/>
+              <w:left w:val="single" w:color="000000" w:sz="4" w:space="0"/>
+              <w:bottom w:val="single" w:color="000000" w:sz="4" w:space="0"/>
+              <w:right w:val="single" w:color="000000" w:sz="4" w:space="0"/>
+            </w:tcBorders>
+          </w:tcPr>
+          <w:p>
+            <w:pPr>
+              <w:widowControl w:val="0"/>
+              <w:bidi w:val="0"/>
+              <w:spacing w:before="0" w:after="0" w:line="240" w:lineRule="auto"/>
+              <w:rPr>
+                <w:rFonts w:hint="default"/>
+                <w:sz w:val="24"/>
+                <w:lang w:val="en"/>
+              </w:rPr>
+            </w:pPr>
+            <w:r>
+              <w:rPr>
+                <w:rFonts w:hint="default"/>
+                <w:sz w:val="24"/>
+                <w:lang w:val="en"/>
+              </w:rPr>
+              <w:t>OK37</w:t>
+            </w:r>
+          </w:p>
+        </w:tc>
+        <w:tc>
+          <w:tcPr>
+            <w:tcW w:w="4345" w:type="dxa"/>
+            <w:tcBorders>
+              <w:top w:val="single" w:color="000000" w:sz="4" w:space="0"/>
+              <w:left w:val="single" w:color="000000" w:sz="4" w:space="0"/>
+              <w:bottom w:val="single" w:color="000000" w:sz="4" w:space="0"/>
+              <w:right w:val="single" w:color="000000" w:sz="4" w:space="0"/>
+            </w:tcBorders>
+          </w:tcPr>
+          <w:p>
+            <w:pPr>
+              <w:widowControl w:val="0"/>
+              <w:bidi w:val="0"/>
+              <w:spacing w:before="0" w:after="0" w:line="240" w:lineRule="auto"/>
+              <w:rPr>
+                <w:rFonts w:hint="default"/>
+                <w:sz w:val="24"/>
+                <w:lang w:val="en"/>
+              </w:rPr>
+            </w:pPr>
+            <w:r>
+              <w:rPr>
+                <w:rFonts w:hint="default"/>
+                <w:sz w:val="24"/>
+                <w:lang w:val="en"/>
+              </w:rPr>
+              <w:t>Visualizza scelta presa in carico ancora da espletare</w:t>
+            </w:r>
+          </w:p>
+        </w:tc>
+        <w:tc>
+          <w:tcPr>
+            <w:tcW w:w="4789" w:type="dxa"/>
+            <w:tcBorders>
+              <w:top w:val="single" w:color="000000" w:sz="4" w:space="0"/>
+              <w:left w:val="single" w:color="000000" w:sz="4" w:space="0"/>
+              <w:bottom w:val="single" w:color="000000" w:sz="4" w:space="0"/>
+              <w:right w:val="single" w:color="000000" w:sz="4" w:space="0"/>
+            </w:tcBorders>
+          </w:tcPr>
+          <w:p>
+            <w:pPr>
+              <w:widowControl w:val="0"/>
+              <w:bidi w:val="0"/>
+              <w:spacing w:before="0" w:after="0" w:line="240" w:lineRule="auto"/>
+              <w:rPr>
+                <w:rFonts w:hint="default"/>
+                <w:sz w:val="24"/>
+                <w:lang w:val="en"/>
+              </w:rPr>
+            </w:pPr>
+            <w:r>
+              <w:rPr>
+                <w:rFonts w:hint="default"/>
+                <w:sz w:val="24"/>
+                <w:lang w:val="en"/>
+              </w:rPr>
+              <w:t>180/giorno</w:t>
             </w:r>
           </w:p>
         </w:tc>
@@ -17660,7 +17763,7 @@
                 <w:sz w:val="24"/>
                 <w:lang w:val="en"/>
               </w:rPr>
-              <w:t>37</w:t>
+              <w:t>OK38</w:t>
             </w:r>
           </w:p>
         </w:tc>
@@ -17691,7 +17794,7 @@
                 <w:sz w:val="24"/>
                 <w:lang w:val="en"/>
               </w:rPr>
-              <w:t>Visualizza scelta presa in carico ancora da espletare</w:t>
+              <w:t>Visualizza maggiori informazioni sulle scelte prese in carico</w:t>
             </w:r>
           </w:p>
         </w:tc>
@@ -17722,7 +17825,7 @@
                 <w:sz w:val="24"/>
                 <w:lang w:val="en"/>
               </w:rPr>
-              <w:t>180/giorno</w:t>
+              <w:t>240/giorno</w:t>
             </w:r>
           </w:p>
         </w:tc>
@@ -17763,105 +17866,10 @@
                 <w:sz w:val="24"/>
                 <w:lang w:val="en"/>
               </w:rPr>
-              <w:t>38</w:t>
-            </w:r>
-          </w:p>
-        </w:tc>
-        <w:tc>
-          <w:tcPr>
-            <w:tcW w:w="4345" w:type="dxa"/>
-            <w:tcBorders>
-              <w:top w:val="single" w:color="000000" w:sz="4" w:space="0"/>
-              <w:left w:val="single" w:color="000000" w:sz="4" w:space="0"/>
-              <w:bottom w:val="single" w:color="000000" w:sz="4" w:space="0"/>
-              <w:right w:val="single" w:color="000000" w:sz="4" w:space="0"/>
-            </w:tcBorders>
-          </w:tcPr>
-          <w:p>
-            <w:pPr>
-              <w:widowControl w:val="0"/>
-              <w:bidi w:val="0"/>
-              <w:spacing w:before="0" w:after="0" w:line="240" w:lineRule="auto"/>
-              <w:rPr>
-                <w:rFonts w:hint="default"/>
-                <w:sz w:val="24"/>
-                <w:lang w:val="en"/>
-              </w:rPr>
-            </w:pPr>
-            <w:r>
-              <w:rPr>
-                <w:rFonts w:hint="default"/>
-                <w:sz w:val="24"/>
-                <w:lang w:val="en"/>
-              </w:rPr>
-              <w:t>Visualizza maggiori informazioni sulle scelte prese in carico</w:t>
-            </w:r>
-          </w:p>
-        </w:tc>
-        <w:tc>
-          <w:tcPr>
-            <w:tcW w:w="4789" w:type="dxa"/>
-            <w:tcBorders>
-              <w:top w:val="single" w:color="000000" w:sz="4" w:space="0"/>
-              <w:left w:val="single" w:color="000000" w:sz="4" w:space="0"/>
-              <w:bottom w:val="single" w:color="000000" w:sz="4" w:space="0"/>
-              <w:right w:val="single" w:color="000000" w:sz="4" w:space="0"/>
-            </w:tcBorders>
-          </w:tcPr>
-          <w:p>
-            <w:pPr>
-              <w:widowControl w:val="0"/>
-              <w:bidi w:val="0"/>
-              <w:spacing w:before="0" w:after="0" w:line="240" w:lineRule="auto"/>
-              <w:rPr>
-                <w:rFonts w:hint="default"/>
-                <w:sz w:val="24"/>
-                <w:lang w:val="en"/>
-              </w:rPr>
-            </w:pPr>
-            <w:r>
-              <w:rPr>
-                <w:rFonts w:hint="default"/>
-                <w:sz w:val="24"/>
-                <w:lang w:val="en"/>
-              </w:rPr>
-              <w:t>240/giorno</w:t>
+              <w:t>OK</w:t>
             </w:r>
             <w:bookmarkStart w:id="13" w:name="_GoBack"/>
             <w:bookmarkEnd w:id="13"/>
-          </w:p>
-        </w:tc>
-      </w:tr>
-      <w:tr>
-        <w:tblPrEx>
-          <w:tblCellMar>
-            <w:top w:w="0" w:type="dxa"/>
-            <w:left w:w="108" w:type="dxa"/>
-            <w:bottom w:w="0" w:type="dxa"/>
-            <w:right w:w="108" w:type="dxa"/>
-          </w:tblCellMar>
-        </w:tblPrEx>
-        <w:tc>
-          <w:tcPr>
-            <w:tcW w:w="828" w:type="dxa"/>
-            <w:tcBorders>
-              <w:top w:val="single" w:color="000000" w:sz="4" w:space="0"/>
-              <w:left w:val="single" w:color="000000" w:sz="4" w:space="0"/>
-              <w:bottom w:val="single" w:color="000000" w:sz="4" w:space="0"/>
-              <w:right w:val="single" w:color="000000" w:sz="4" w:space="0"/>
-            </w:tcBorders>
-          </w:tcPr>
-          <w:p>
-            <w:pPr>
-              <w:widowControl w:val="0"/>
-              <w:bidi w:val="0"/>
-              <w:spacing w:before="0" w:after="0" w:line="240" w:lineRule="auto"/>
-              <w:rPr>
-                <w:rFonts w:hint="default"/>
-                <w:sz w:val="24"/>
-                <w:lang w:val="en"/>
-              </w:rPr>
-            </w:pPr>
             <w:r>
               <w:rPr>
                 <w:sz w:val="24"/>
@@ -19171,6 +19179,14 @@
         </w:tc>
       </w:tr>
       <w:tr>
+        <w:tblPrEx>
+          <w:tblCellMar>
+            <w:top w:w="55" w:type="dxa"/>
+            <w:left w:w="55" w:type="dxa"/>
+            <w:bottom w:w="55" w:type="dxa"/>
+            <w:right w:w="55" w:type="dxa"/>
+          </w:tblCellMar>
+        </w:tblPrEx>
         <w:trPr>
           <w:trHeight w:val="556" w:hRule="atLeast"/>
         </w:trPr>
@@ -19482,6 +19498,14 @@
         </w:tc>
       </w:tr>
       <w:tr>
+        <w:tblPrEx>
+          <w:tblCellMar>
+            <w:top w:w="55" w:type="dxa"/>
+            <w:left w:w="55" w:type="dxa"/>
+            <w:bottom w:w="55" w:type="dxa"/>
+            <w:right w:w="55" w:type="dxa"/>
+          </w:tblCellMar>
+        </w:tblPrEx>
         <w:trPr>
           <w:trHeight w:val="556" w:hRule="atLeast"/>
         </w:trPr>
@@ -21130,6 +21154,14 @@
         <w:gridCol w:w="3321"/>
       </w:tblGrid>
       <w:tr>
+        <w:tblPrEx>
+          <w:tblCellMar>
+            <w:top w:w="0" w:type="dxa"/>
+            <w:left w:w="108" w:type="dxa"/>
+            <w:bottom w:w="0" w:type="dxa"/>
+            <w:right w:w="108" w:type="dxa"/>
+          </w:tblCellMar>
+        </w:tblPrEx>
         <w:trPr>
           <w:trHeight w:val="275" w:hRule="atLeast"/>
         </w:trPr>
@@ -21180,6 +21212,14 @@
         </w:tc>
       </w:tr>
       <w:tr>
+        <w:tblPrEx>
+          <w:tblCellMar>
+            <w:top w:w="0" w:type="dxa"/>
+            <w:left w:w="108" w:type="dxa"/>
+            <w:bottom w:w="0" w:type="dxa"/>
+            <w:right w:w="108" w:type="dxa"/>
+          </w:tblCellMar>
+        </w:tblPrEx>
         <w:tc>
           <w:tcPr>
             <w:tcW w:w="3321" w:type="dxa"/>
@@ -21280,6 +21320,14 @@
         </w:tc>
       </w:tr>
       <w:tr>
+        <w:tblPrEx>
+          <w:tblCellMar>
+            <w:top w:w="0" w:type="dxa"/>
+            <w:left w:w="108" w:type="dxa"/>
+            <w:bottom w:w="0" w:type="dxa"/>
+            <w:right w:w="108" w:type="dxa"/>
+          </w:tblCellMar>
+        </w:tblPrEx>
         <w:tc>
           <w:tcPr>
             <w:tcW w:w="3321" w:type="dxa"/>
@@ -21373,6 +21421,14 @@
         </w:tc>
       </w:tr>
       <w:tr>
+        <w:tblPrEx>
+          <w:tblCellMar>
+            <w:top w:w="0" w:type="dxa"/>
+            <w:left w:w="108" w:type="dxa"/>
+            <w:bottom w:w="0" w:type="dxa"/>
+            <w:right w:w="108" w:type="dxa"/>
+          </w:tblCellMar>
+        </w:tblPrEx>
         <w:tc>
           <w:tcPr>
             <w:tcW w:w="3321" w:type="dxa"/>
@@ -21480,6 +21536,14 @@
         </w:tc>
       </w:tr>
       <w:tr>
+        <w:tblPrEx>
+          <w:tblCellMar>
+            <w:top w:w="0" w:type="dxa"/>
+            <w:left w:w="108" w:type="dxa"/>
+            <w:bottom w:w="0" w:type="dxa"/>
+            <w:right w:w="108" w:type="dxa"/>
+          </w:tblCellMar>
+        </w:tblPrEx>
         <w:tc>
           <w:tcPr>
             <w:tcW w:w="3321" w:type="dxa"/>
@@ -21590,6 +21654,14 @@
         <w:gridCol w:w="3321"/>
       </w:tblGrid>
       <w:tr>
+        <w:tblPrEx>
+          <w:tblCellMar>
+            <w:top w:w="0" w:type="dxa"/>
+            <w:left w:w="108" w:type="dxa"/>
+            <w:bottom w:w="0" w:type="dxa"/>
+            <w:right w:w="108" w:type="dxa"/>
+          </w:tblCellMar>
+        </w:tblPrEx>
         <w:trPr>
           <w:trHeight w:val="275" w:hRule="atLeast"/>
         </w:trPr>
@@ -21628,6 +21700,14 @@
         </w:tc>
       </w:tr>
       <w:tr>
+        <w:tblPrEx>
+          <w:tblCellMar>
+            <w:top w:w="0" w:type="dxa"/>
+            <w:left w:w="108" w:type="dxa"/>
+            <w:bottom w:w="0" w:type="dxa"/>
+            <w:right w:w="108" w:type="dxa"/>
+          </w:tblCellMar>
+        </w:tblPrEx>
         <w:tc>
           <w:tcPr>
             <w:tcW w:w="3321" w:type="dxa"/>
@@ -21728,6 +21808,14 @@
         </w:tc>
       </w:tr>
       <w:tr>
+        <w:tblPrEx>
+          <w:tblCellMar>
+            <w:top w:w="0" w:type="dxa"/>
+            <w:left w:w="108" w:type="dxa"/>
+            <w:bottom w:w="0" w:type="dxa"/>
+            <w:right w:w="108" w:type="dxa"/>
+          </w:tblCellMar>
+        </w:tblPrEx>
         <w:tc>
           <w:tcPr>
             <w:tcW w:w="3321" w:type="dxa"/>
@@ -21829,6 +21917,14 @@
         </w:tc>
       </w:tr>
       <w:tr>
+        <w:tblPrEx>
+          <w:tblCellMar>
+            <w:top w:w="0" w:type="dxa"/>
+            <w:left w:w="108" w:type="dxa"/>
+            <w:bottom w:w="0" w:type="dxa"/>
+            <w:right w:w="108" w:type="dxa"/>
+          </w:tblCellMar>
+        </w:tblPrEx>
         <w:tc>
           <w:tcPr>
             <w:tcW w:w="3321" w:type="dxa"/>
@@ -21919,6 +22015,14 @@
         </w:tc>
       </w:tr>
       <w:tr>
+        <w:tblPrEx>
+          <w:tblCellMar>
+            <w:top w:w="0" w:type="dxa"/>
+            <w:left w:w="108" w:type="dxa"/>
+            <w:bottom w:w="0" w:type="dxa"/>
+            <w:right w:w="108" w:type="dxa"/>
+          </w:tblCellMar>
+        </w:tblPrEx>
         <w:tc>
           <w:tcPr>
             <w:tcW w:w="3321" w:type="dxa"/>
@@ -22029,6 +22133,14 @@
         <w:gridCol w:w="3321"/>
       </w:tblGrid>
       <w:tr>
+        <w:tblPrEx>
+          <w:tblCellMar>
+            <w:top w:w="0" w:type="dxa"/>
+            <w:left w:w="108" w:type="dxa"/>
+            <w:bottom w:w="0" w:type="dxa"/>
+            <w:right w:w="108" w:type="dxa"/>
+          </w:tblCellMar>
+        </w:tblPrEx>
         <w:trPr>
           <w:trHeight w:val="275" w:hRule="atLeast"/>
         </w:trPr>
@@ -22079,6 +22191,14 @@
         </w:tc>
       </w:tr>
       <w:tr>
+        <w:tblPrEx>
+          <w:tblCellMar>
+            <w:top w:w="0" w:type="dxa"/>
+            <w:left w:w="108" w:type="dxa"/>
+            <w:bottom w:w="0" w:type="dxa"/>
+            <w:right w:w="108" w:type="dxa"/>
+          </w:tblCellMar>
+        </w:tblPrEx>
         <w:tc>
           <w:tcPr>
             <w:tcW w:w="3321" w:type="dxa"/>
@@ -22179,6 +22299,14 @@
         </w:tc>
       </w:tr>
       <w:tr>
+        <w:tblPrEx>
+          <w:tblCellMar>
+            <w:top w:w="0" w:type="dxa"/>
+            <w:left w:w="108" w:type="dxa"/>
+            <w:bottom w:w="0" w:type="dxa"/>
+            <w:right w:w="108" w:type="dxa"/>
+          </w:tblCellMar>
+        </w:tblPrEx>
         <w:tc>
           <w:tcPr>
             <w:tcW w:w="3321" w:type="dxa"/>
@@ -22272,6 +22400,14 @@
         </w:tc>
       </w:tr>
       <w:tr>
+        <w:tblPrEx>
+          <w:tblCellMar>
+            <w:top w:w="0" w:type="dxa"/>
+            <w:left w:w="108" w:type="dxa"/>
+            <w:bottom w:w="0" w:type="dxa"/>
+            <w:right w:w="108" w:type="dxa"/>
+          </w:tblCellMar>
+        </w:tblPrEx>
         <w:tc>
           <w:tcPr>
             <w:tcW w:w="3321" w:type="dxa"/>
@@ -22370,6 +22506,14 @@
         </w:tc>
       </w:tr>
       <w:tr>
+        <w:tblPrEx>
+          <w:tblCellMar>
+            <w:top w:w="0" w:type="dxa"/>
+            <w:left w:w="108" w:type="dxa"/>
+            <w:bottom w:w="0" w:type="dxa"/>
+            <w:right w:w="108" w:type="dxa"/>
+          </w:tblCellMar>
+        </w:tblPrEx>
         <w:tc>
           <w:tcPr>
             <w:tcW w:w="3321" w:type="dxa"/>
@@ -22460,6 +22604,14 @@
         </w:tc>
       </w:tr>
       <w:tr>
+        <w:tblPrEx>
+          <w:tblCellMar>
+            <w:top w:w="0" w:type="dxa"/>
+            <w:left w:w="108" w:type="dxa"/>
+            <w:bottom w:w="0" w:type="dxa"/>
+            <w:right w:w="108" w:type="dxa"/>
+          </w:tblCellMar>
+        </w:tblPrEx>
         <w:tc>
           <w:tcPr>
             <w:tcW w:w="3321" w:type="dxa"/>
@@ -22550,6 +22702,14 @@
         </w:tc>
       </w:tr>
       <w:tr>
+        <w:tblPrEx>
+          <w:tblCellMar>
+            <w:top w:w="0" w:type="dxa"/>
+            <w:left w:w="108" w:type="dxa"/>
+            <w:bottom w:w="0" w:type="dxa"/>
+            <w:right w:w="108" w:type="dxa"/>
+          </w:tblCellMar>
+        </w:tblPrEx>
         <w:tc>
           <w:tcPr>
             <w:tcW w:w="3321" w:type="dxa"/>
@@ -22661,6 +22821,14 @@
         <w:gridCol w:w="3321"/>
       </w:tblGrid>
       <w:tr>
+        <w:tblPrEx>
+          <w:tblCellMar>
+            <w:top w:w="0" w:type="dxa"/>
+            <w:left w:w="108" w:type="dxa"/>
+            <w:bottom w:w="0" w:type="dxa"/>
+            <w:right w:w="108" w:type="dxa"/>
+          </w:tblCellMar>
+        </w:tblPrEx>
         <w:trPr>
           <w:trHeight w:val="275" w:hRule="atLeast"/>
         </w:trPr>
@@ -22711,6 +22879,14 @@
         </w:tc>
       </w:tr>
       <w:tr>
+        <w:tblPrEx>
+          <w:tblCellMar>
+            <w:top w:w="0" w:type="dxa"/>
+            <w:left w:w="108" w:type="dxa"/>
+            <w:bottom w:w="0" w:type="dxa"/>
+            <w:right w:w="108" w:type="dxa"/>
+          </w:tblCellMar>
+        </w:tblPrEx>
         <w:tc>
           <w:tcPr>
             <w:tcW w:w="3321" w:type="dxa"/>
@@ -22811,6 +22987,14 @@
         </w:tc>
       </w:tr>
       <w:tr>
+        <w:tblPrEx>
+          <w:tblCellMar>
+            <w:top w:w="0" w:type="dxa"/>
+            <w:left w:w="108" w:type="dxa"/>
+            <w:bottom w:w="0" w:type="dxa"/>
+            <w:right w:w="108" w:type="dxa"/>
+          </w:tblCellMar>
+        </w:tblPrEx>
         <w:tc>
           <w:tcPr>
             <w:tcW w:w="3321" w:type="dxa"/>
@@ -22912,6 +23096,14 @@
         </w:tc>
       </w:tr>
       <w:tr>
+        <w:tblPrEx>
+          <w:tblCellMar>
+            <w:top w:w="0" w:type="dxa"/>
+            <w:left w:w="108" w:type="dxa"/>
+            <w:bottom w:w="0" w:type="dxa"/>
+            <w:right w:w="108" w:type="dxa"/>
+          </w:tblCellMar>
+        </w:tblPrEx>
         <w:tc>
           <w:tcPr>
             <w:tcW w:w="3321" w:type="dxa"/>
@@ -23002,6 +23194,14 @@
         </w:tc>
       </w:tr>
       <w:tr>
+        <w:tblPrEx>
+          <w:tblCellMar>
+            <w:top w:w="0" w:type="dxa"/>
+            <w:left w:w="108" w:type="dxa"/>
+            <w:bottom w:w="0" w:type="dxa"/>
+            <w:right w:w="108" w:type="dxa"/>
+          </w:tblCellMar>
+        </w:tblPrEx>
         <w:tc>
           <w:tcPr>
             <w:tcW w:w="3321" w:type="dxa"/>
@@ -23092,6 +23292,14 @@
         </w:tc>
       </w:tr>
       <w:tr>
+        <w:tblPrEx>
+          <w:tblCellMar>
+            <w:top w:w="0" w:type="dxa"/>
+            <w:left w:w="108" w:type="dxa"/>
+            <w:bottom w:w="0" w:type="dxa"/>
+            <w:right w:w="108" w:type="dxa"/>
+          </w:tblCellMar>
+        </w:tblPrEx>
         <w:tc>
           <w:tcPr>
             <w:tcW w:w="3321" w:type="dxa"/>
@@ -23193,6 +23401,14 @@
         </w:tc>
       </w:tr>
       <w:tr>
+        <w:tblPrEx>
+          <w:tblCellMar>
+            <w:top w:w="0" w:type="dxa"/>
+            <w:left w:w="108" w:type="dxa"/>
+            <w:bottom w:w="0" w:type="dxa"/>
+            <w:right w:w="108" w:type="dxa"/>
+          </w:tblCellMar>
+        </w:tblPrEx>
         <w:tc>
           <w:tcPr>
             <w:tcW w:w="3321" w:type="dxa"/>
@@ -23283,6 +23499,14 @@
         </w:tc>
       </w:tr>
       <w:tr>
+        <w:tblPrEx>
+          <w:tblCellMar>
+            <w:top w:w="0" w:type="dxa"/>
+            <w:left w:w="108" w:type="dxa"/>
+            <w:bottom w:w="0" w:type="dxa"/>
+            <w:right w:w="108" w:type="dxa"/>
+          </w:tblCellMar>
+        </w:tblPrEx>
         <w:tc>
           <w:tcPr>
             <w:tcW w:w="3321" w:type="dxa"/>
@@ -23407,6 +23631,14 @@
         <w:gridCol w:w="3321"/>
       </w:tblGrid>
       <w:tr>
+        <w:tblPrEx>
+          <w:tblCellMar>
+            <w:top w:w="0" w:type="dxa"/>
+            <w:left w:w="108" w:type="dxa"/>
+            <w:bottom w:w="0" w:type="dxa"/>
+            <w:right w:w="108" w:type="dxa"/>
+          </w:tblCellMar>
+        </w:tblPrEx>
         <w:trPr>
           <w:trHeight w:val="275" w:hRule="atLeast"/>
         </w:trPr>
@@ -23457,6 +23689,14 @@
         </w:tc>
       </w:tr>
       <w:tr>
+        <w:tblPrEx>
+          <w:tblCellMar>
+            <w:top w:w="0" w:type="dxa"/>
+            <w:left w:w="108" w:type="dxa"/>
+            <w:bottom w:w="0" w:type="dxa"/>
+            <w:right w:w="108" w:type="dxa"/>
+          </w:tblCellMar>
+        </w:tblPrEx>
         <w:tc>
           <w:tcPr>
             <w:tcW w:w="3321" w:type="dxa"/>
@@ -23557,6 +23797,14 @@
         </w:tc>
       </w:tr>
       <w:tr>
+        <w:tblPrEx>
+          <w:tblCellMar>
+            <w:top w:w="0" w:type="dxa"/>
+            <w:left w:w="108" w:type="dxa"/>
+            <w:bottom w:w="0" w:type="dxa"/>
+            <w:right w:w="108" w:type="dxa"/>
+          </w:tblCellMar>
+        </w:tblPrEx>
         <w:tc>
           <w:tcPr>
             <w:tcW w:w="3321" w:type="dxa"/>
@@ -23658,6 +23906,14 @@
         </w:tc>
       </w:tr>
       <w:tr>
+        <w:tblPrEx>
+          <w:tblCellMar>
+            <w:top w:w="0" w:type="dxa"/>
+            <w:left w:w="108" w:type="dxa"/>
+            <w:bottom w:w="0" w:type="dxa"/>
+            <w:right w:w="108" w:type="dxa"/>
+          </w:tblCellMar>
+        </w:tblPrEx>
         <w:tc>
           <w:tcPr>
             <w:tcW w:w="3321" w:type="dxa"/>
@@ -23750,6 +24006,14 @@
         </w:tc>
       </w:tr>
       <w:tr>
+        <w:tblPrEx>
+          <w:tblCellMar>
+            <w:top w:w="0" w:type="dxa"/>
+            <w:left w:w="108" w:type="dxa"/>
+            <w:bottom w:w="0" w:type="dxa"/>
+            <w:right w:w="108" w:type="dxa"/>
+          </w:tblCellMar>
+        </w:tblPrEx>
         <w:tc>
           <w:tcPr>
             <w:tcW w:w="3321" w:type="dxa"/>
@@ -23841,6 +24105,14 @@
         </w:tc>
       </w:tr>
       <w:tr>
+        <w:tblPrEx>
+          <w:tblCellMar>
+            <w:top w:w="0" w:type="dxa"/>
+            <w:left w:w="108" w:type="dxa"/>
+            <w:bottom w:w="0" w:type="dxa"/>
+            <w:right w:w="108" w:type="dxa"/>
+          </w:tblCellMar>
+        </w:tblPrEx>
         <w:tc>
           <w:tcPr>
             <w:tcW w:w="3321" w:type="dxa"/>
@@ -23931,6 +24203,14 @@
         </w:tc>
       </w:tr>
       <w:tr>
+        <w:tblPrEx>
+          <w:tblCellMar>
+            <w:top w:w="0" w:type="dxa"/>
+            <w:left w:w="108" w:type="dxa"/>
+            <w:bottom w:w="0" w:type="dxa"/>
+            <w:right w:w="108" w:type="dxa"/>
+          </w:tblCellMar>
+        </w:tblPrEx>
         <w:tc>
           <w:tcPr>
             <w:tcW w:w="3321" w:type="dxa"/>
@@ -24055,6 +24335,14 @@
         <w:gridCol w:w="3321"/>
       </w:tblGrid>
       <w:tr>
+        <w:tblPrEx>
+          <w:tblCellMar>
+            <w:top w:w="0" w:type="dxa"/>
+            <w:left w:w="108" w:type="dxa"/>
+            <w:bottom w:w="0" w:type="dxa"/>
+            <w:right w:w="108" w:type="dxa"/>
+          </w:tblCellMar>
+        </w:tblPrEx>
         <w:trPr>
           <w:trHeight w:val="275" w:hRule="atLeast"/>
         </w:trPr>
@@ -24105,6 +24393,14 @@
         </w:tc>
       </w:tr>
       <w:tr>
+        <w:tblPrEx>
+          <w:tblCellMar>
+            <w:top w:w="0" w:type="dxa"/>
+            <w:left w:w="108" w:type="dxa"/>
+            <w:bottom w:w="0" w:type="dxa"/>
+            <w:right w:w="108" w:type="dxa"/>
+          </w:tblCellMar>
+        </w:tblPrEx>
         <w:tc>
           <w:tcPr>
             <w:tcW w:w="3321" w:type="dxa"/>
@@ -24205,6 +24501,14 @@
         </w:tc>
       </w:tr>
       <w:tr>
+        <w:tblPrEx>
+          <w:tblCellMar>
+            <w:top w:w="0" w:type="dxa"/>
+            <w:left w:w="108" w:type="dxa"/>
+            <w:bottom w:w="0" w:type="dxa"/>
+            <w:right w:w="108" w:type="dxa"/>
+          </w:tblCellMar>
+        </w:tblPrEx>
         <w:tc>
           <w:tcPr>
             <w:tcW w:w="3321" w:type="dxa"/>
@@ -24298,6 +24602,14 @@
         </w:tc>
       </w:tr>
       <w:tr>
+        <w:tblPrEx>
+          <w:tblCellMar>
+            <w:top w:w="0" w:type="dxa"/>
+            <w:left w:w="108" w:type="dxa"/>
+            <w:bottom w:w="0" w:type="dxa"/>
+            <w:right w:w="108" w:type="dxa"/>
+          </w:tblCellMar>
+        </w:tblPrEx>
         <w:tc>
           <w:tcPr>
             <w:tcW w:w="3321" w:type="dxa"/>
@@ -24388,6 +24700,14 @@
         </w:tc>
       </w:tr>
       <w:tr>
+        <w:tblPrEx>
+          <w:tblCellMar>
+            <w:top w:w="0" w:type="dxa"/>
+            <w:left w:w="108" w:type="dxa"/>
+            <w:bottom w:w="0" w:type="dxa"/>
+            <w:right w:w="108" w:type="dxa"/>
+          </w:tblCellMar>
+        </w:tblPrEx>
         <w:tc>
           <w:tcPr>
             <w:tcW w:w="3321" w:type="dxa"/>
@@ -24471,6 +24791,14 @@
         </w:tc>
       </w:tr>
       <w:tr>
+        <w:tblPrEx>
+          <w:tblCellMar>
+            <w:top w:w="0" w:type="dxa"/>
+            <w:left w:w="108" w:type="dxa"/>
+            <w:bottom w:w="0" w:type="dxa"/>
+            <w:right w:w="108" w:type="dxa"/>
+          </w:tblCellMar>
+        </w:tblPrEx>
         <w:tc>
           <w:tcPr>
             <w:tcW w:w="3321" w:type="dxa"/>
@@ -24602,6 +24930,14 @@
         <w:gridCol w:w="3321"/>
       </w:tblGrid>
       <w:tr>
+        <w:tblPrEx>
+          <w:tblCellMar>
+            <w:top w:w="0" w:type="dxa"/>
+            <w:left w:w="108" w:type="dxa"/>
+            <w:bottom w:w="0" w:type="dxa"/>
+            <w:right w:w="108" w:type="dxa"/>
+          </w:tblCellMar>
+        </w:tblPrEx>
         <w:trPr>
           <w:trHeight w:val="275" w:hRule="atLeast"/>
         </w:trPr>
@@ -24652,6 +24988,14 @@
         </w:tc>
       </w:tr>
       <w:tr>
+        <w:tblPrEx>
+          <w:tblCellMar>
+            <w:top w:w="0" w:type="dxa"/>
+            <w:left w:w="108" w:type="dxa"/>
+            <w:bottom w:w="0" w:type="dxa"/>
+            <w:right w:w="108" w:type="dxa"/>
+          </w:tblCellMar>
+        </w:tblPrEx>
         <w:tc>
           <w:tcPr>
             <w:tcW w:w="3321" w:type="dxa"/>
@@ -24752,6 +25096,14 @@
         </w:tc>
       </w:tr>
       <w:tr>
+        <w:tblPrEx>
+          <w:tblCellMar>
+            <w:top w:w="0" w:type="dxa"/>
+            <w:left w:w="108" w:type="dxa"/>
+            <w:bottom w:w="0" w:type="dxa"/>
+            <w:right w:w="108" w:type="dxa"/>
+          </w:tblCellMar>
+        </w:tblPrEx>
         <w:tc>
           <w:tcPr>
             <w:tcW w:w="3321" w:type="dxa"/>
@@ -24845,6 +25197,14 @@
         </w:tc>
       </w:tr>
       <w:tr>
+        <w:tblPrEx>
+          <w:tblCellMar>
+            <w:top w:w="0" w:type="dxa"/>
+            <w:left w:w="108" w:type="dxa"/>
+            <w:bottom w:w="0" w:type="dxa"/>
+            <w:right w:w="108" w:type="dxa"/>
+          </w:tblCellMar>
+        </w:tblPrEx>
         <w:tc>
           <w:tcPr>
             <w:tcW w:w="3321" w:type="dxa"/>
@@ -24944,6 +25304,14 @@
         </w:tc>
       </w:tr>
       <w:tr>
+        <w:tblPrEx>
+          <w:tblCellMar>
+            <w:top w:w="0" w:type="dxa"/>
+            <w:left w:w="108" w:type="dxa"/>
+            <w:bottom w:w="0" w:type="dxa"/>
+            <w:right w:w="108" w:type="dxa"/>
+          </w:tblCellMar>
+        </w:tblPrEx>
         <w:tc>
           <w:tcPr>
             <w:tcW w:w="3321" w:type="dxa"/>
@@ -25067,6 +25435,14 @@
         <w:gridCol w:w="3321"/>
       </w:tblGrid>
       <w:tr>
+        <w:tblPrEx>
+          <w:tblCellMar>
+            <w:top w:w="0" w:type="dxa"/>
+            <w:left w:w="108" w:type="dxa"/>
+            <w:bottom w:w="0" w:type="dxa"/>
+            <w:right w:w="108" w:type="dxa"/>
+          </w:tblCellMar>
+        </w:tblPrEx>
         <w:trPr>
           <w:trHeight w:val="275" w:hRule="atLeast"/>
         </w:trPr>
@@ -25130,6 +25506,14 @@
         </w:tc>
       </w:tr>
       <w:tr>
+        <w:tblPrEx>
+          <w:tblCellMar>
+            <w:top w:w="0" w:type="dxa"/>
+            <w:left w:w="108" w:type="dxa"/>
+            <w:bottom w:w="0" w:type="dxa"/>
+            <w:right w:w="108" w:type="dxa"/>
+          </w:tblCellMar>
+        </w:tblPrEx>
         <w:tc>
           <w:tcPr>
             <w:tcW w:w="3321" w:type="dxa"/>
@@ -25230,6 +25614,14 @@
         </w:tc>
       </w:tr>
       <w:tr>
+        <w:tblPrEx>
+          <w:tblCellMar>
+            <w:top w:w="0" w:type="dxa"/>
+            <w:left w:w="108" w:type="dxa"/>
+            <w:bottom w:w="0" w:type="dxa"/>
+            <w:right w:w="108" w:type="dxa"/>
+          </w:tblCellMar>
+        </w:tblPrEx>
         <w:tc>
           <w:tcPr>
             <w:tcW w:w="3321" w:type="dxa"/>
@@ -25325,6 +25717,14 @@
         </w:tc>
       </w:tr>
       <w:tr>
+        <w:tblPrEx>
+          <w:tblCellMar>
+            <w:top w:w="0" w:type="dxa"/>
+            <w:left w:w="108" w:type="dxa"/>
+            <w:bottom w:w="0" w:type="dxa"/>
+            <w:right w:w="108" w:type="dxa"/>
+          </w:tblCellMar>
+        </w:tblPrEx>
         <w:tc>
           <w:tcPr>
             <w:tcW w:w="3321" w:type="dxa"/>
@@ -26675,6 +27075,14 @@
         </w:tc>
       </w:tr>
       <w:tr>
+        <w:tblPrEx>
+          <w:tblCellMar>
+            <w:top w:w="0" w:type="dxa"/>
+            <w:left w:w="108" w:type="dxa"/>
+            <w:bottom w:w="0" w:type="dxa"/>
+            <w:right w:w="108" w:type="dxa"/>
+          </w:tblCellMar>
+        </w:tblPrEx>
         <w:tc>
           <w:tcPr>
             <w:tcW w:w="3321" w:type="dxa"/>
@@ -27027,6 +27435,14 @@
         <w:gridCol w:w="4865"/>
       </w:tblGrid>
       <w:tr>
+        <w:tblPrEx>
+          <w:tblCellMar>
+            <w:top w:w="0" w:type="dxa"/>
+            <w:left w:w="108" w:type="dxa"/>
+            <w:bottom w:w="0" w:type="dxa"/>
+            <w:right w:w="108" w:type="dxa"/>
+          </w:tblCellMar>
+        </w:tblPrEx>
         <w:tc>
           <w:tcPr>
             <w:tcW w:w="9735" w:type="dxa"/>
@@ -27072,6 +27488,14 @@
         </w:tc>
       </w:tr>
       <w:tr>
+        <w:tblPrEx>
+          <w:tblCellMar>
+            <w:top w:w="0" w:type="dxa"/>
+            <w:left w:w="108" w:type="dxa"/>
+            <w:bottom w:w="0" w:type="dxa"/>
+            <w:right w:w="108" w:type="dxa"/>
+          </w:tblCellMar>
+        </w:tblPrEx>
         <w:tc>
           <w:tcPr>
             <w:tcW w:w="4870" w:type="dxa"/>
@@ -27171,6 +27595,14 @@
         </w:tc>
       </w:tr>
       <w:tr>
+        <w:tblPrEx>
+          <w:tblCellMar>
+            <w:top w:w="0" w:type="dxa"/>
+            <w:left w:w="108" w:type="dxa"/>
+            <w:bottom w:w="0" w:type="dxa"/>
+            <w:right w:w="108" w:type="dxa"/>
+          </w:tblCellMar>
+        </w:tblPrEx>
         <w:tc>
           <w:tcPr>
             <w:tcW w:w="4870" w:type="dxa"/>
@@ -27317,6 +27749,14 @@
         </w:tc>
       </w:tr>
       <w:tr>
+        <w:tblPrEx>
+          <w:tblCellMar>
+            <w:top w:w="0" w:type="dxa"/>
+            <w:left w:w="108" w:type="dxa"/>
+            <w:bottom w:w="0" w:type="dxa"/>
+            <w:right w:w="108" w:type="dxa"/>
+          </w:tblCellMar>
+        </w:tblPrEx>
         <w:tc>
           <w:tcPr>
             <w:tcW w:w="4870" w:type="dxa"/>
@@ -27377,6 +27817,14 @@
         </w:tc>
       </w:tr>
       <w:tr>
+        <w:tblPrEx>
+          <w:tblCellMar>
+            <w:top w:w="0" w:type="dxa"/>
+            <w:left w:w="108" w:type="dxa"/>
+            <w:bottom w:w="0" w:type="dxa"/>
+            <w:right w:w="108" w:type="dxa"/>
+          </w:tblCellMar>
+        </w:tblPrEx>
         <w:tc>
           <w:tcPr>
             <w:tcW w:w="4870" w:type="dxa"/>
@@ -27447,6 +27895,14 @@
         </w:tc>
       </w:tr>
       <w:tr>
+        <w:tblPrEx>
+          <w:tblCellMar>
+            <w:top w:w="0" w:type="dxa"/>
+            <w:left w:w="108" w:type="dxa"/>
+            <w:bottom w:w="0" w:type="dxa"/>
+            <w:right w:w="108" w:type="dxa"/>
+          </w:tblCellMar>
+        </w:tblPrEx>
         <w:tc>
           <w:tcPr>
             <w:tcW w:w="4870" w:type="dxa"/>
@@ -28072,6 +28528,14 @@
         </w:tc>
       </w:tr>
       <w:tr>
+        <w:tblPrEx>
+          <w:tblCellMar>
+            <w:top w:w="0" w:type="dxa"/>
+            <w:left w:w="108" w:type="dxa"/>
+            <w:bottom w:w="0" w:type="dxa"/>
+            <w:right w:w="108" w:type="dxa"/>
+          </w:tblCellMar>
+        </w:tblPrEx>
         <w:trPr>
           <w:trHeight w:val="250" w:hRule="atLeast"/>
         </w:trPr>
@@ -29068,1007 +29532,6 @@
         <w:gridCol w:w="4865"/>
       </w:tblGrid>
       <w:tr>
-        <w:tc>
-          <w:tcPr>
-            <w:tcW w:w="9735" w:type="dxa"/>
-            <w:gridSpan w:val="2"/>
-            <w:tcBorders>
-              <w:top w:val="single" w:color="000000" w:sz="4" w:space="0"/>
-              <w:left w:val="single" w:color="000000" w:sz="4" w:space="0"/>
-              <w:bottom w:val="single" w:color="000000" w:sz="4" w:space="0"/>
-              <w:right w:val="single" w:color="000000" w:sz="4" w:space="0"/>
-            </w:tcBorders>
-            <w:shd w:val="clear" w:color="auto" w:fill="BCBCBC"/>
-          </w:tcPr>
-          <w:p>
-            <w:pPr>
-              <w:widowControl w:val="0"/>
-              <w:bidi w:val="0"/>
-              <w:spacing w:before="0" w:after="0" w:line="240" w:lineRule="auto"/>
-              <w:rPr>
-                <w:b/>
-                <w:color w:val="1A1A1A" w:themeColor="background1" w:themeShade="1A"/>
-                <w:sz w:val="24"/>
-                <w:lang w:val="en"/>
-              </w:rPr>
-            </w:pPr>
-            <w:r>
-              <w:rPr>
-                <w:b/>
-                <w:color w:val="1A1A1A" w:themeColor="background1" w:themeShade="1A"/>
-                <w:sz w:val="24"/>
-              </w:rPr>
-              <w:t xml:space="preserve">Tabella </w:t>
-            </w:r>
-            <w:r>
-              <w:rPr>
-                <w:b/>
-                <w:color w:val="1A1A1A" w:themeColor="background1" w:themeShade="1A"/>
-                <w:sz w:val="24"/>
-                <w:lang w:val="en"/>
-              </w:rPr>
-              <w:t>Ordinazione</w:t>
-            </w:r>
-          </w:p>
-        </w:tc>
-      </w:tr>
-      <w:tr>
-        <w:tc>
-          <w:tcPr>
-            <w:tcW w:w="4870" w:type="dxa"/>
-            <w:tcBorders>
-              <w:top w:val="single" w:color="000000" w:sz="4" w:space="0"/>
-              <w:left w:val="single" w:color="000000" w:sz="4" w:space="0"/>
-              <w:bottom w:val="single" w:color="000000" w:sz="4" w:space="0"/>
-              <w:right w:val="single" w:color="000000" w:sz="4" w:space="0"/>
-            </w:tcBorders>
-            <w:shd w:val="clear" w:color="auto" w:fill="BEBEBE" w:themeFill="background1" w:themeFillShade="BF"/>
-          </w:tcPr>
-          <w:p>
-            <w:pPr>
-              <w:widowControl w:val="0"/>
-              <w:bidi w:val="0"/>
-              <w:spacing w:before="0" w:after="0" w:line="240" w:lineRule="auto"/>
-              <w:rPr>
-                <w:color w:val="1A1A1A" w:themeColor="background1" w:themeShade="1A"/>
-                <w:sz w:val="24"/>
-                <w:lang w:val="en"/>
-              </w:rPr>
-            </w:pPr>
-            <w:r>
-              <w:rPr>
-                <w:b/>
-                <w:bCs/>
-                <w:color w:val="1A1A1A" w:themeColor="background1" w:themeShade="1A"/>
-                <w:sz w:val="24"/>
-              </w:rPr>
-              <w:t>Indice</w:t>
-            </w:r>
-            <w:r>
-              <w:rPr>
-                <w:b/>
-                <w:bCs/>
-                <w:color w:val="1A1A1A" w:themeColor="background1" w:themeShade="1A"/>
-                <w:sz w:val="24"/>
-                <w:lang w:val="en"/>
-              </w:rPr>
-              <w:t xml:space="preserve"> Ordinazione_TavoloOccupato_fk</w:t>
-            </w:r>
-          </w:p>
-        </w:tc>
-        <w:tc>
-          <w:tcPr>
-            <w:tcW w:w="4865" w:type="dxa"/>
-            <w:tcBorders>
-              <w:top w:val="single" w:color="000000" w:sz="4" w:space="0"/>
-              <w:left w:val="single" w:color="000000" w:sz="4" w:space="0"/>
-              <w:bottom w:val="single" w:color="000000" w:sz="4" w:space="0"/>
-              <w:right w:val="single" w:color="000000" w:sz="4" w:space="0"/>
-            </w:tcBorders>
-            <w:shd w:val="clear" w:color="auto" w:fill="BEBEBE" w:themeFill="background1" w:themeFillShade="BF"/>
-          </w:tcPr>
-          <w:p>
-            <w:pPr>
-              <w:widowControl w:val="0"/>
-              <w:bidi w:val="0"/>
-              <w:spacing w:before="0" w:after="0" w:line="240" w:lineRule="auto"/>
-              <w:rPr>
-                <w:b/>
-                <w:bCs/>
-                <w:color w:val="1A1A1A" w:themeColor="background1" w:themeShade="1A"/>
-                <w:sz w:val="24"/>
-                <w:lang w:val="en"/>
-              </w:rPr>
-            </w:pPr>
-            <w:r>
-              <w:rPr>
-                <w:b/>
-                <w:bCs/>
-                <w:color w:val="1A1A1A" w:themeColor="background1" w:themeShade="1A"/>
-                <w:sz w:val="24"/>
-              </w:rPr>
-              <w:t>Tipo:</w:t>
-            </w:r>
-          </w:p>
-        </w:tc>
-      </w:tr>
-      <w:tr>
-        <w:tc>
-          <w:tcPr>
-            <w:tcW w:w="4870" w:type="dxa"/>
-            <w:tcBorders>
-              <w:top w:val="single" w:color="000000" w:sz="4" w:space="0"/>
-              <w:left w:val="single" w:color="000000" w:sz="4" w:space="0"/>
-              <w:bottom w:val="single" w:color="000000" w:sz="4" w:space="0"/>
-              <w:right w:val="single" w:color="000000" w:sz="4" w:space="0"/>
-            </w:tcBorders>
-          </w:tcPr>
-          <w:p>
-            <w:pPr>
-              <w:widowControl w:val="0"/>
-              <w:bidi w:val="0"/>
-              <w:spacing w:before="0" w:after="0" w:line="240" w:lineRule="auto"/>
-              <w:rPr>
-                <w:sz w:val="24"/>
-                <w:lang w:val="en"/>
-              </w:rPr>
-            </w:pPr>
-            <w:r>
-              <w:rPr>
-                <w:sz w:val="24"/>
-                <w:lang w:val="en"/>
-              </w:rPr>
-              <w:t>TavoloOccupato</w:t>
-            </w:r>
-          </w:p>
-        </w:tc>
-        <w:tc>
-          <w:tcPr>
-            <w:tcW w:w="4865" w:type="dxa"/>
-            <w:tcBorders>
-              <w:top w:val="single" w:color="000000" w:sz="4" w:space="0"/>
-              <w:left w:val="single" w:color="000000" w:sz="4" w:space="0"/>
-              <w:bottom w:val="single" w:color="000000" w:sz="4" w:space="0"/>
-              <w:right w:val="single" w:color="000000" w:sz="4" w:space="0"/>
-            </w:tcBorders>
-          </w:tcPr>
-          <w:p>
-            <w:pPr>
-              <w:widowControl w:val="0"/>
-              <w:bidi w:val="0"/>
-              <w:spacing w:before="0" w:after="0" w:line="240" w:lineRule="auto"/>
-              <w:rPr>
-                <w:sz w:val="24"/>
-                <w:lang w:val="en"/>
-              </w:rPr>
-            </w:pPr>
-            <w:r>
-              <w:rPr>
-                <w:sz w:val="24"/>
-                <w:lang w:val="en"/>
-              </w:rPr>
-              <w:t>IDX</w:t>
-            </w:r>
-          </w:p>
-        </w:tc>
-      </w:tr>
-      <w:tr>
-        <w:tc>
-          <w:tcPr>
-            <w:tcW w:w="4870" w:type="dxa"/>
-            <w:tcBorders>
-              <w:top w:val="single" w:color="000000" w:sz="4" w:space="0"/>
-              <w:left w:val="single" w:color="000000" w:sz="4" w:space="0"/>
-              <w:bottom w:val="single" w:color="000000" w:sz="4" w:space="0"/>
-              <w:right w:val="single" w:color="000000" w:sz="4" w:space="0"/>
-            </w:tcBorders>
-            <w:shd w:val="clear" w:color="auto" w:fill="BEBEBE" w:themeFill="background1" w:themeFillShade="BF"/>
-          </w:tcPr>
-          <w:p>
-            <w:pPr>
-              <w:widowControl w:val="0"/>
-              <w:bidi w:val="0"/>
-              <w:spacing w:before="0" w:after="0" w:line="240" w:lineRule="auto"/>
-              <w:rPr>
-                <w:rFonts w:ascii="Times New Roman" w:hAnsi="Times New Roman" w:eastAsia="SimSun" w:cs="Times New Roman"/>
-                <w:color w:val="1A1A1A" w:themeColor="background1" w:themeShade="1A"/>
-                <w:kern w:val="0"/>
-                <w:sz w:val="24"/>
-                <w:szCs w:val="20"/>
-                <w:lang w:val="en" w:eastAsia="en-GB" w:bidi="hi-IN"/>
-              </w:rPr>
-            </w:pPr>
-            <w:r>
-              <w:rPr>
-                <w:b/>
-                <w:bCs/>
-                <w:color w:val="1A1A1A" w:themeColor="background1" w:themeShade="1A"/>
-                <w:sz w:val="24"/>
-              </w:rPr>
-              <w:t>Indice</w:t>
-            </w:r>
-            <w:r>
-              <w:rPr>
-                <w:b/>
-                <w:bCs/>
-                <w:color w:val="1A1A1A" w:themeColor="background1" w:themeShade="1A"/>
-                <w:sz w:val="24"/>
-                <w:lang w:val="en"/>
-              </w:rPr>
-              <w:t xml:space="preserve"> PRIMARY</w:t>
-            </w:r>
-          </w:p>
-        </w:tc>
-        <w:tc>
-          <w:tcPr>
-            <w:tcW w:w="4865" w:type="dxa"/>
-            <w:tcBorders>
-              <w:top w:val="single" w:color="000000" w:sz="4" w:space="0"/>
-              <w:left w:val="single" w:color="000000" w:sz="4" w:space="0"/>
-              <w:bottom w:val="single" w:color="000000" w:sz="4" w:space="0"/>
-              <w:right w:val="single" w:color="000000" w:sz="4" w:space="0"/>
-            </w:tcBorders>
-            <w:shd w:val="clear" w:color="auto" w:fill="BEBEBE" w:themeFill="background1" w:themeFillShade="BF"/>
-          </w:tcPr>
-          <w:p>
-            <w:pPr>
-              <w:widowControl w:val="0"/>
-              <w:bidi w:val="0"/>
-              <w:spacing w:before="0" w:after="0" w:line="240" w:lineRule="auto"/>
-              <w:rPr>
-                <w:rFonts w:ascii="Times New Roman" w:hAnsi="Times New Roman" w:eastAsia="SimSun" w:cs="Times New Roman"/>
-                <w:b/>
-                <w:bCs/>
-                <w:color w:val="1A1A1A" w:themeColor="background1" w:themeShade="1A"/>
-                <w:kern w:val="0"/>
-                <w:sz w:val="24"/>
-                <w:szCs w:val="20"/>
-                <w:lang w:val="en" w:eastAsia="en-GB" w:bidi="hi-IN"/>
-              </w:rPr>
-            </w:pPr>
-            <w:r>
-              <w:rPr>
-                <w:b/>
-                <w:bCs/>
-                <w:color w:val="1A1A1A" w:themeColor="background1" w:themeShade="1A"/>
-                <w:sz w:val="24"/>
-              </w:rPr>
-              <w:t>Tipo:</w:t>
-            </w:r>
-          </w:p>
-        </w:tc>
-      </w:tr>
-      <w:tr>
-        <w:tc>
-          <w:tcPr>
-            <w:tcW w:w="4870" w:type="dxa"/>
-            <w:tcBorders>
-              <w:top w:val="single" w:color="000000" w:sz="4" w:space="0"/>
-              <w:left w:val="single" w:color="000000" w:sz="4" w:space="0"/>
-              <w:bottom w:val="single" w:color="000000" w:sz="4" w:space="0"/>
-              <w:right w:val="single" w:color="000000" w:sz="4" w:space="0"/>
-            </w:tcBorders>
-          </w:tcPr>
-          <w:p>
-            <w:pPr>
-              <w:widowControl w:val="0"/>
-              <w:bidi w:val="0"/>
-              <w:spacing w:before="0" w:after="0" w:line="240" w:lineRule="auto"/>
-              <w:rPr>
-                <w:sz w:val="24"/>
-                <w:lang w:val="en"/>
-              </w:rPr>
-            </w:pPr>
-            <w:r>
-              <w:rPr>
-                <w:sz w:val="24"/>
-                <w:lang w:val="en"/>
-              </w:rPr>
-              <w:t>TavoloOccupato, NumOrdinazionePerTavolo</w:t>
-            </w:r>
-          </w:p>
-        </w:tc>
-        <w:tc>
-          <w:tcPr>
-            <w:tcW w:w="4865" w:type="dxa"/>
-            <w:tcBorders>
-              <w:top w:val="single" w:color="000000" w:sz="4" w:space="0"/>
-              <w:left w:val="single" w:color="000000" w:sz="4" w:space="0"/>
-              <w:bottom w:val="single" w:color="000000" w:sz="4" w:space="0"/>
-              <w:right w:val="single" w:color="000000" w:sz="4" w:space="0"/>
-            </w:tcBorders>
-          </w:tcPr>
-          <w:p>
-            <w:pPr>
-              <w:widowControl w:val="0"/>
-              <w:bidi w:val="0"/>
-              <w:spacing w:before="0" w:after="0" w:line="240" w:lineRule="auto"/>
-              <w:rPr>
-                <w:sz w:val="24"/>
-                <w:lang w:val="en"/>
-              </w:rPr>
-            </w:pPr>
-            <w:r>
-              <w:rPr>
-                <w:sz w:val="24"/>
-                <w:lang w:val="en"/>
-              </w:rPr>
-              <w:t>PR</w:t>
-            </w:r>
-          </w:p>
-        </w:tc>
-      </w:tr>
-    </w:tbl>
-    <w:p>
-      <w:pPr>
-        <w:rPr>
-          <w:lang w:val="en"/>
-        </w:rPr>
-      </w:pPr>
-    </w:p>
-    <w:tbl>
-      <w:tblPr>
-        <w:tblStyle w:val="12"/>
-        <w:tblW w:w="9736" w:type="dxa"/>
-        <w:tblInd w:w="0" w:type="dxa"/>
-        <w:tblLayout w:type="fixed"/>
-        <w:tblCellMar>
-          <w:top w:w="0" w:type="dxa"/>
-          <w:left w:w="108" w:type="dxa"/>
-          <w:bottom w:w="0" w:type="dxa"/>
-          <w:right w:w="108" w:type="dxa"/>
-        </w:tblCellMar>
-      </w:tblPr>
-      <w:tblGrid>
-        <w:gridCol w:w="4870"/>
-        <w:gridCol w:w="4865"/>
-      </w:tblGrid>
-      <w:tr>
-        <w:tc>
-          <w:tcPr>
-            <w:tcW w:w="9735" w:type="dxa"/>
-            <w:gridSpan w:val="2"/>
-            <w:tcBorders>
-              <w:top w:val="single" w:color="000000" w:sz="4" w:space="0"/>
-              <w:left w:val="single" w:color="000000" w:sz="4" w:space="0"/>
-              <w:bottom w:val="single" w:color="000000" w:sz="4" w:space="0"/>
-              <w:right w:val="single" w:color="000000" w:sz="4" w:space="0"/>
-            </w:tcBorders>
-            <w:shd w:val="clear" w:color="auto" w:fill="BCBCBC"/>
-          </w:tcPr>
-          <w:p>
-            <w:pPr>
-              <w:widowControl w:val="0"/>
-              <w:bidi w:val="0"/>
-              <w:spacing w:before="0" w:after="0" w:line="240" w:lineRule="auto"/>
-              <w:rPr>
-                <w:b/>
-                <w:color w:val="1A1A1A" w:themeColor="background1" w:themeShade="1A"/>
-                <w:sz w:val="24"/>
-                <w:lang w:val="en"/>
-              </w:rPr>
-            </w:pPr>
-            <w:r>
-              <w:rPr>
-                <w:b/>
-                <w:color w:val="1A1A1A" w:themeColor="background1" w:themeShade="1A"/>
-                <w:sz w:val="24"/>
-              </w:rPr>
-              <w:t xml:space="preserve">Tabella </w:t>
-            </w:r>
-            <w:r>
-              <w:rPr>
-                <w:b/>
-                <w:color w:val="1A1A1A" w:themeColor="background1" w:themeShade="1A"/>
-                <w:sz w:val="24"/>
-                <w:lang w:val="en"/>
-              </w:rPr>
-              <w:t>SceltaDelCliente</w:t>
-            </w:r>
-          </w:p>
-        </w:tc>
-      </w:tr>
-      <w:tr>
-        <w:tc>
-          <w:tcPr>
-            <w:tcW w:w="4870" w:type="dxa"/>
-            <w:tcBorders>
-              <w:top w:val="single" w:color="000000" w:sz="4" w:space="0"/>
-              <w:left w:val="single" w:color="000000" w:sz="4" w:space="0"/>
-              <w:bottom w:val="single" w:color="000000" w:sz="4" w:space="0"/>
-              <w:right w:val="single" w:color="000000" w:sz="4" w:space="0"/>
-            </w:tcBorders>
-            <w:shd w:val="clear" w:color="auto" w:fill="BEBEBE" w:themeFill="background1" w:themeFillShade="BF"/>
-          </w:tcPr>
-          <w:p>
-            <w:pPr>
-              <w:widowControl w:val="0"/>
-              <w:bidi w:val="0"/>
-              <w:spacing w:before="0" w:after="0" w:line="240" w:lineRule="auto"/>
-              <w:rPr>
-                <w:color w:val="1A1A1A" w:themeColor="background1" w:themeShade="1A"/>
-                <w:sz w:val="24"/>
-                <w:lang w:val="en"/>
-              </w:rPr>
-            </w:pPr>
-            <w:r>
-              <w:rPr>
-                <w:b/>
-                <w:bCs/>
-                <w:color w:val="1A1A1A" w:themeColor="background1" w:themeShade="1A"/>
-                <w:sz w:val="24"/>
-              </w:rPr>
-              <w:t>Indice</w:t>
-            </w:r>
-            <w:r>
-              <w:rPr>
-                <w:b/>
-                <w:bCs/>
-                <w:color w:val="1A1A1A" w:themeColor="background1" w:themeShade="1A"/>
-                <w:sz w:val="24"/>
-                <w:lang w:val="en"/>
-              </w:rPr>
-              <w:t xml:space="preserve"> SceltaDelCliente_ProdottoNelMenu_fk</w:t>
-            </w:r>
-          </w:p>
-        </w:tc>
-        <w:tc>
-          <w:tcPr>
-            <w:tcW w:w="4865" w:type="dxa"/>
-            <w:tcBorders>
-              <w:top w:val="single" w:color="000000" w:sz="4" w:space="0"/>
-              <w:left w:val="single" w:color="000000" w:sz="4" w:space="0"/>
-              <w:bottom w:val="single" w:color="000000" w:sz="4" w:space="0"/>
-              <w:right w:val="single" w:color="000000" w:sz="4" w:space="0"/>
-            </w:tcBorders>
-            <w:shd w:val="clear" w:color="auto" w:fill="BEBEBE" w:themeFill="background1" w:themeFillShade="BF"/>
-          </w:tcPr>
-          <w:p>
-            <w:pPr>
-              <w:widowControl w:val="0"/>
-              <w:bidi w:val="0"/>
-              <w:spacing w:before="0" w:after="0" w:line="240" w:lineRule="auto"/>
-              <w:rPr>
-                <w:b/>
-                <w:bCs/>
-                <w:color w:val="1A1A1A" w:themeColor="background1" w:themeShade="1A"/>
-                <w:sz w:val="24"/>
-                <w:lang w:val="en"/>
-              </w:rPr>
-            </w:pPr>
-            <w:r>
-              <w:rPr>
-                <w:b/>
-                <w:bCs/>
-                <w:color w:val="1A1A1A" w:themeColor="background1" w:themeShade="1A"/>
-                <w:sz w:val="24"/>
-              </w:rPr>
-              <w:t>Tipo:</w:t>
-            </w:r>
-          </w:p>
-        </w:tc>
-      </w:tr>
-      <w:tr>
-        <w:tc>
-          <w:tcPr>
-            <w:tcW w:w="4870" w:type="dxa"/>
-            <w:tcBorders>
-              <w:top w:val="single" w:color="000000" w:sz="4" w:space="0"/>
-              <w:left w:val="single" w:color="000000" w:sz="4" w:space="0"/>
-              <w:bottom w:val="single" w:color="000000" w:sz="4" w:space="0"/>
-              <w:right w:val="single" w:color="000000" w:sz="4" w:space="0"/>
-            </w:tcBorders>
-          </w:tcPr>
-          <w:p>
-            <w:pPr>
-              <w:widowControl w:val="0"/>
-              <w:bidi w:val="0"/>
-              <w:spacing w:before="0" w:after="0" w:line="240" w:lineRule="auto"/>
-              <w:rPr>
-                <w:sz w:val="24"/>
-                <w:lang w:val="en"/>
-              </w:rPr>
-            </w:pPr>
-            <w:r>
-              <w:rPr>
-                <w:sz w:val="24"/>
-                <w:lang w:val="en"/>
-              </w:rPr>
-              <w:t>ProdottoNelMenu</w:t>
-            </w:r>
-          </w:p>
-        </w:tc>
-        <w:tc>
-          <w:tcPr>
-            <w:tcW w:w="4865" w:type="dxa"/>
-            <w:tcBorders>
-              <w:top w:val="single" w:color="000000" w:sz="4" w:space="0"/>
-              <w:left w:val="single" w:color="000000" w:sz="4" w:space="0"/>
-              <w:bottom w:val="single" w:color="000000" w:sz="4" w:space="0"/>
-              <w:right w:val="single" w:color="000000" w:sz="4" w:space="0"/>
-            </w:tcBorders>
-          </w:tcPr>
-          <w:p>
-            <w:pPr>
-              <w:widowControl w:val="0"/>
-              <w:bidi w:val="0"/>
-              <w:spacing w:before="0" w:after="0" w:line="240" w:lineRule="auto"/>
-              <w:rPr>
-                <w:sz w:val="24"/>
-                <w:lang w:val="en"/>
-              </w:rPr>
-            </w:pPr>
-            <w:r>
-              <w:rPr>
-                <w:sz w:val="24"/>
-                <w:lang w:val="en"/>
-              </w:rPr>
-              <w:t>IDX</w:t>
-            </w:r>
-          </w:p>
-        </w:tc>
-      </w:tr>
-      <w:tr>
-        <w:trPr>
-          <w:trHeight w:val="90" w:hRule="atLeast"/>
-        </w:trPr>
-        <w:tc>
-          <w:tcPr>
-            <w:tcW w:w="4870" w:type="dxa"/>
-            <w:tcBorders>
-              <w:top w:val="single" w:color="000000" w:sz="4" w:space="0"/>
-              <w:left w:val="single" w:color="000000" w:sz="4" w:space="0"/>
-              <w:bottom w:val="single" w:color="000000" w:sz="4" w:space="0"/>
-              <w:right w:val="single" w:color="000000" w:sz="4" w:space="0"/>
-            </w:tcBorders>
-            <w:shd w:val="clear" w:color="auto" w:fill="BEBEBE" w:themeFill="background1" w:themeFillShade="BF"/>
-          </w:tcPr>
-          <w:p>
-            <w:pPr>
-              <w:widowControl w:val="0"/>
-              <w:bidi w:val="0"/>
-              <w:spacing w:before="0" w:after="0" w:line="240" w:lineRule="auto"/>
-              <w:rPr>
-                <w:rFonts w:ascii="Times New Roman" w:hAnsi="Times New Roman" w:eastAsia="SimSun" w:cs="Times New Roman"/>
-                <w:color w:val="1A1A1A" w:themeColor="background1" w:themeShade="1A"/>
-                <w:kern w:val="0"/>
-                <w:sz w:val="24"/>
-                <w:szCs w:val="20"/>
-                <w:lang w:val="en" w:eastAsia="en-GB" w:bidi="hi-IN"/>
-              </w:rPr>
-            </w:pPr>
-            <w:r>
-              <w:rPr>
-                <w:b/>
-                <w:bCs/>
-                <w:color w:val="1A1A1A" w:themeColor="background1" w:themeShade="1A"/>
-                <w:sz w:val="24"/>
-              </w:rPr>
-              <w:t>Indice</w:t>
-            </w:r>
-            <w:r>
-              <w:rPr>
-                <w:b/>
-                <w:bCs/>
-                <w:color w:val="1A1A1A" w:themeColor="background1" w:themeShade="1A"/>
-                <w:sz w:val="24"/>
-                <w:lang w:val="en"/>
-              </w:rPr>
-              <w:t xml:space="preserve"> SceltaDelCliente_LavoratoreCucina_fk</w:t>
-            </w:r>
-          </w:p>
-        </w:tc>
-        <w:tc>
-          <w:tcPr>
-            <w:tcW w:w="4865" w:type="dxa"/>
-            <w:tcBorders>
-              <w:top w:val="single" w:color="000000" w:sz="4" w:space="0"/>
-              <w:left w:val="single" w:color="000000" w:sz="4" w:space="0"/>
-              <w:bottom w:val="single" w:color="000000" w:sz="4" w:space="0"/>
-              <w:right w:val="single" w:color="000000" w:sz="4" w:space="0"/>
-            </w:tcBorders>
-            <w:shd w:val="clear" w:color="auto" w:fill="BEBEBE" w:themeFill="background1" w:themeFillShade="BF"/>
-          </w:tcPr>
-          <w:p>
-            <w:pPr>
-              <w:widowControl w:val="0"/>
-              <w:bidi w:val="0"/>
-              <w:spacing w:before="0" w:after="0" w:line="240" w:lineRule="auto"/>
-              <w:rPr>
-                <w:rFonts w:ascii="Times New Roman" w:hAnsi="Times New Roman" w:eastAsia="SimSun" w:cs="Times New Roman"/>
-                <w:b/>
-                <w:bCs/>
-                <w:color w:val="1A1A1A" w:themeColor="background1" w:themeShade="1A"/>
-                <w:kern w:val="0"/>
-                <w:sz w:val="24"/>
-                <w:szCs w:val="20"/>
-                <w:lang w:val="en" w:eastAsia="en-GB" w:bidi="hi-IN"/>
-              </w:rPr>
-            </w:pPr>
-            <w:r>
-              <w:rPr>
-                <w:b/>
-                <w:bCs/>
-                <w:color w:val="1A1A1A" w:themeColor="background1" w:themeShade="1A"/>
-                <w:sz w:val="24"/>
-              </w:rPr>
-              <w:t>Tipo:</w:t>
-            </w:r>
-          </w:p>
-        </w:tc>
-      </w:tr>
-      <w:tr>
-        <w:tc>
-          <w:tcPr>
-            <w:tcW w:w="4870" w:type="dxa"/>
-            <w:tcBorders>
-              <w:top w:val="single" w:color="000000" w:sz="4" w:space="0"/>
-              <w:left w:val="single" w:color="000000" w:sz="4" w:space="0"/>
-              <w:bottom w:val="single" w:color="000000" w:sz="4" w:space="0"/>
-              <w:right w:val="single" w:color="000000" w:sz="4" w:space="0"/>
-            </w:tcBorders>
-          </w:tcPr>
-          <w:p>
-            <w:pPr>
-              <w:widowControl w:val="0"/>
-              <w:bidi w:val="0"/>
-              <w:spacing w:before="0" w:after="0" w:line="240" w:lineRule="auto"/>
-              <w:rPr>
-                <w:sz w:val="24"/>
-                <w:lang w:val="en"/>
-              </w:rPr>
-            </w:pPr>
-            <w:r>
-              <w:rPr>
-                <w:sz w:val="24"/>
-                <w:lang w:val="en"/>
-              </w:rPr>
-              <w:t>LavoratoreCucina</w:t>
-            </w:r>
-          </w:p>
-        </w:tc>
-        <w:tc>
-          <w:tcPr>
-            <w:tcW w:w="4865" w:type="dxa"/>
-            <w:tcBorders>
-              <w:top w:val="single" w:color="000000" w:sz="4" w:space="0"/>
-              <w:left w:val="single" w:color="000000" w:sz="4" w:space="0"/>
-              <w:bottom w:val="single" w:color="000000" w:sz="4" w:space="0"/>
-              <w:right w:val="single" w:color="000000" w:sz="4" w:space="0"/>
-            </w:tcBorders>
-          </w:tcPr>
-          <w:p>
-            <w:pPr>
-              <w:widowControl w:val="0"/>
-              <w:bidi w:val="0"/>
-              <w:spacing w:before="0" w:after="0" w:line="240" w:lineRule="auto"/>
-              <w:rPr>
-                <w:sz w:val="24"/>
-                <w:lang w:val="en"/>
-              </w:rPr>
-            </w:pPr>
-            <w:r>
-              <w:rPr>
-                <w:sz w:val="24"/>
-                <w:lang w:val="en"/>
-              </w:rPr>
-              <w:t>IDX</w:t>
-            </w:r>
-          </w:p>
-        </w:tc>
-      </w:tr>
-      <w:tr>
-        <w:tc>
-          <w:tcPr>
-            <w:tcW w:w="4870" w:type="dxa"/>
-            <w:tcBorders>
-              <w:top w:val="single" w:color="000000" w:sz="4" w:space="0"/>
-              <w:left w:val="single" w:color="000000" w:sz="4" w:space="0"/>
-              <w:bottom w:val="single" w:color="000000" w:sz="4" w:space="0"/>
-              <w:right w:val="single" w:color="000000" w:sz="4" w:space="0"/>
-            </w:tcBorders>
-            <w:shd w:val="clear" w:color="auto" w:fill="BEBEBE" w:themeFill="background1" w:themeFillShade="BF"/>
-          </w:tcPr>
-          <w:p>
-            <w:pPr>
-              <w:widowControl w:val="0"/>
-              <w:bidi w:val="0"/>
-              <w:spacing w:before="0" w:after="0" w:line="240" w:lineRule="auto"/>
-              <w:rPr>
-                <w:rFonts w:ascii="Times New Roman" w:hAnsi="Times New Roman" w:eastAsia="SimSun" w:cs="Times New Roman"/>
-                <w:color w:val="1A1A1A" w:themeColor="background1" w:themeShade="1A"/>
-                <w:kern w:val="0"/>
-                <w:sz w:val="24"/>
-                <w:szCs w:val="20"/>
-                <w:lang w:val="en" w:eastAsia="en-GB" w:bidi="hi-IN"/>
-              </w:rPr>
-            </w:pPr>
-            <w:r>
-              <w:rPr>
-                <w:b/>
-                <w:bCs/>
-                <w:color w:val="1A1A1A" w:themeColor="background1" w:themeShade="1A"/>
-                <w:sz w:val="24"/>
-              </w:rPr>
-              <w:t>Indice</w:t>
-            </w:r>
-            <w:r>
-              <w:rPr>
-                <w:b/>
-                <w:bCs/>
-                <w:color w:val="1A1A1A" w:themeColor="background1" w:themeShade="1A"/>
-                <w:sz w:val="24"/>
-                <w:lang w:val="en"/>
-              </w:rPr>
-              <w:t xml:space="preserve"> SceltaDelCliente_TavoloOccupato_NumOrdinazionePerTavolo_fk</w:t>
-            </w:r>
-          </w:p>
-        </w:tc>
-        <w:tc>
-          <w:tcPr>
-            <w:tcW w:w="4865" w:type="dxa"/>
-            <w:tcBorders>
-              <w:top w:val="single" w:color="000000" w:sz="4" w:space="0"/>
-              <w:left w:val="single" w:color="000000" w:sz="4" w:space="0"/>
-              <w:bottom w:val="single" w:color="000000" w:sz="4" w:space="0"/>
-              <w:right w:val="single" w:color="000000" w:sz="4" w:space="0"/>
-            </w:tcBorders>
-            <w:shd w:val="clear" w:color="auto" w:fill="BEBEBE" w:themeFill="background1" w:themeFillShade="BF"/>
-          </w:tcPr>
-          <w:p>
-            <w:pPr>
-              <w:widowControl w:val="0"/>
-              <w:bidi w:val="0"/>
-              <w:spacing w:before="0" w:after="0" w:line="240" w:lineRule="auto"/>
-              <w:rPr>
-                <w:rFonts w:ascii="Times New Roman" w:hAnsi="Times New Roman" w:eastAsia="SimSun" w:cs="Times New Roman"/>
-                <w:b/>
-                <w:bCs/>
-                <w:color w:val="1A1A1A" w:themeColor="background1" w:themeShade="1A"/>
-                <w:kern w:val="0"/>
-                <w:sz w:val="24"/>
-                <w:szCs w:val="20"/>
-                <w:lang w:val="en" w:eastAsia="en-GB" w:bidi="hi-IN"/>
-              </w:rPr>
-            </w:pPr>
-            <w:r>
-              <w:rPr>
-                <w:b/>
-                <w:bCs/>
-                <w:color w:val="1A1A1A" w:themeColor="background1" w:themeShade="1A"/>
-                <w:sz w:val="24"/>
-              </w:rPr>
-              <w:t>Tipo:</w:t>
-            </w:r>
-          </w:p>
-        </w:tc>
-      </w:tr>
-      <w:tr>
-        <w:tc>
-          <w:tcPr>
-            <w:tcW w:w="4870" w:type="dxa"/>
-            <w:tcBorders>
-              <w:top w:val="single" w:color="000000" w:sz="4" w:space="0"/>
-              <w:left w:val="single" w:color="000000" w:sz="4" w:space="0"/>
-              <w:bottom w:val="single" w:color="000000" w:sz="4" w:space="0"/>
-              <w:right w:val="single" w:color="000000" w:sz="4" w:space="0"/>
-            </w:tcBorders>
-          </w:tcPr>
-          <w:p>
-            <w:pPr>
-              <w:widowControl w:val="0"/>
-              <w:bidi w:val="0"/>
-              <w:spacing w:before="0" w:after="0" w:line="240" w:lineRule="auto"/>
-              <w:rPr>
-                <w:sz w:val="24"/>
-                <w:lang w:val="en"/>
-              </w:rPr>
-            </w:pPr>
-            <w:r>
-              <w:rPr>
-                <w:sz w:val="24"/>
-                <w:lang w:val="en"/>
-              </w:rPr>
-              <w:t>TavoloOccupato, NumOrdinazionePerTavolo</w:t>
-            </w:r>
-          </w:p>
-        </w:tc>
-        <w:tc>
-          <w:tcPr>
-            <w:tcW w:w="4865" w:type="dxa"/>
-            <w:tcBorders>
-              <w:top w:val="single" w:color="000000" w:sz="4" w:space="0"/>
-              <w:left w:val="single" w:color="000000" w:sz="4" w:space="0"/>
-              <w:bottom w:val="single" w:color="000000" w:sz="4" w:space="0"/>
-              <w:right w:val="single" w:color="000000" w:sz="4" w:space="0"/>
-            </w:tcBorders>
-          </w:tcPr>
-          <w:p>
-            <w:pPr>
-              <w:widowControl w:val="0"/>
-              <w:bidi w:val="0"/>
-              <w:spacing w:before="0" w:after="0" w:line="240" w:lineRule="auto"/>
-              <w:rPr>
-                <w:sz w:val="24"/>
-                <w:lang w:val="en"/>
-              </w:rPr>
-            </w:pPr>
-            <w:r>
-              <w:rPr>
-                <w:sz w:val="24"/>
-                <w:lang w:val="en"/>
-              </w:rPr>
-              <w:t>IDX</w:t>
-            </w:r>
-          </w:p>
-        </w:tc>
-      </w:tr>
-      <w:tr>
-        <w:tc>
-          <w:tcPr>
-            <w:tcW w:w="4870" w:type="dxa"/>
-            <w:tcBorders>
-              <w:top w:val="single" w:color="000000" w:sz="4" w:space="0"/>
-              <w:left w:val="single" w:color="000000" w:sz="4" w:space="0"/>
-              <w:bottom w:val="single" w:color="000000" w:sz="4" w:space="0"/>
-              <w:right w:val="single" w:color="000000" w:sz="4" w:space="0"/>
-            </w:tcBorders>
-            <w:shd w:val="clear" w:color="auto" w:fill="BEBEBE" w:themeFill="background1" w:themeFillShade="BF"/>
-          </w:tcPr>
-          <w:p>
-            <w:pPr>
-              <w:widowControl w:val="0"/>
-              <w:bidi w:val="0"/>
-              <w:spacing w:before="0" w:after="0" w:line="240" w:lineRule="auto"/>
-              <w:rPr>
-                <w:rFonts w:ascii="Times New Roman" w:hAnsi="Times New Roman" w:eastAsia="SimSun" w:cs="Times New Roman"/>
-                <w:color w:val="1A1A1A" w:themeColor="background1" w:themeShade="1A"/>
-                <w:kern w:val="0"/>
-                <w:sz w:val="24"/>
-                <w:szCs w:val="20"/>
-                <w:lang w:val="en" w:eastAsia="en-GB" w:bidi="hi-IN"/>
-              </w:rPr>
-            </w:pPr>
-            <w:r>
-              <w:rPr>
-                <w:b/>
-                <w:bCs/>
-                <w:color w:val="1A1A1A" w:themeColor="background1" w:themeShade="1A"/>
-                <w:sz w:val="24"/>
-              </w:rPr>
-              <w:t>Indice</w:t>
-            </w:r>
-            <w:r>
-              <w:rPr>
-                <w:b/>
-                <w:bCs/>
-                <w:color w:val="1A1A1A" w:themeColor="background1" w:themeShade="1A"/>
-                <w:sz w:val="24"/>
-                <w:lang w:val="en"/>
-              </w:rPr>
-              <w:t xml:space="preserve"> PRIMARY</w:t>
-            </w:r>
-          </w:p>
-        </w:tc>
-        <w:tc>
-          <w:tcPr>
-            <w:tcW w:w="4865" w:type="dxa"/>
-            <w:tcBorders>
-              <w:top w:val="single" w:color="000000" w:sz="4" w:space="0"/>
-              <w:left w:val="single" w:color="000000" w:sz="4" w:space="0"/>
-              <w:bottom w:val="single" w:color="000000" w:sz="4" w:space="0"/>
-              <w:right w:val="single" w:color="000000" w:sz="4" w:space="0"/>
-            </w:tcBorders>
-            <w:shd w:val="clear" w:color="auto" w:fill="BEBEBE" w:themeFill="background1" w:themeFillShade="BF"/>
-          </w:tcPr>
-          <w:p>
-            <w:pPr>
-              <w:widowControl w:val="0"/>
-              <w:bidi w:val="0"/>
-              <w:spacing w:before="0" w:after="0" w:line="240" w:lineRule="auto"/>
-              <w:rPr>
-                <w:rFonts w:ascii="Times New Roman" w:hAnsi="Times New Roman" w:eastAsia="SimSun" w:cs="Times New Roman"/>
-                <w:b/>
-                <w:bCs/>
-                <w:color w:val="1A1A1A" w:themeColor="background1" w:themeShade="1A"/>
-                <w:kern w:val="0"/>
-                <w:sz w:val="24"/>
-                <w:szCs w:val="20"/>
-                <w:lang w:val="en" w:eastAsia="en-GB" w:bidi="hi-IN"/>
-              </w:rPr>
-            </w:pPr>
-            <w:r>
-              <w:rPr>
-                <w:b/>
-                <w:bCs/>
-                <w:color w:val="1A1A1A" w:themeColor="background1" w:themeShade="1A"/>
-                <w:sz w:val="24"/>
-              </w:rPr>
-              <w:t>Tipo:</w:t>
-            </w:r>
-          </w:p>
-        </w:tc>
-      </w:tr>
-      <w:tr>
-        <w:tc>
-          <w:tcPr>
-            <w:tcW w:w="4870" w:type="dxa"/>
-            <w:tcBorders>
-              <w:top w:val="single" w:color="000000" w:sz="4" w:space="0"/>
-              <w:left w:val="single" w:color="000000" w:sz="4" w:space="0"/>
-              <w:bottom w:val="single" w:color="000000" w:sz="4" w:space="0"/>
-              <w:right w:val="single" w:color="000000" w:sz="4" w:space="0"/>
-            </w:tcBorders>
-          </w:tcPr>
-          <w:p>
-            <w:pPr>
-              <w:widowControl w:val="0"/>
-              <w:bidi w:val="0"/>
-              <w:spacing w:before="0" w:after="0" w:line="240" w:lineRule="auto"/>
-              <w:rPr>
-                <w:sz w:val="24"/>
-                <w:lang w:val="en"/>
-              </w:rPr>
-            </w:pPr>
-            <w:r>
-              <w:rPr>
-                <w:sz w:val="24"/>
-                <w:lang w:val="en"/>
-              </w:rPr>
-              <w:t>TavoloOccupato, NumOrdinazionePerTavolo, NumSceltaPerOrdinazione</w:t>
-            </w:r>
-          </w:p>
-        </w:tc>
-        <w:tc>
-          <w:tcPr>
-            <w:tcW w:w="4865" w:type="dxa"/>
-            <w:tcBorders>
-              <w:top w:val="single" w:color="000000" w:sz="4" w:space="0"/>
-              <w:left w:val="single" w:color="000000" w:sz="4" w:space="0"/>
-              <w:bottom w:val="single" w:color="000000" w:sz="4" w:space="0"/>
-              <w:right w:val="single" w:color="000000" w:sz="4" w:space="0"/>
-            </w:tcBorders>
-          </w:tcPr>
-          <w:p>
-            <w:pPr>
-              <w:widowControl w:val="0"/>
-              <w:bidi w:val="0"/>
-              <w:spacing w:before="0" w:after="0" w:line="240" w:lineRule="auto"/>
-              <w:rPr>
-                <w:sz w:val="24"/>
-                <w:lang w:val="en"/>
-              </w:rPr>
-            </w:pPr>
-            <w:r>
-              <w:rPr>
-                <w:sz w:val="24"/>
-                <w:lang w:val="en"/>
-              </w:rPr>
-              <w:t>PR</w:t>
-            </w:r>
-          </w:p>
-        </w:tc>
-      </w:tr>
-    </w:tbl>
-    <w:p/>
-    <w:tbl>
-      <w:tblPr>
-        <w:tblStyle w:val="12"/>
-        <w:tblW w:w="9736" w:type="dxa"/>
-        <w:tblInd w:w="0" w:type="dxa"/>
-        <w:tblLayout w:type="fixed"/>
-        <w:tblCellMar>
-          <w:top w:w="0" w:type="dxa"/>
-          <w:left w:w="108" w:type="dxa"/>
-          <w:bottom w:w="0" w:type="dxa"/>
-          <w:right w:w="108" w:type="dxa"/>
-        </w:tblCellMar>
-      </w:tblPr>
-      <w:tblGrid>
-        <w:gridCol w:w="4870"/>
-        <w:gridCol w:w="4865"/>
-      </w:tblGrid>
-      <w:tr>
         <w:tblPrEx>
           <w:tblCellMar>
             <w:top w:w="0" w:type="dxa"/>
@@ -30116,7 +29579,7 @@
                 <w:sz w:val="24"/>
                 <w:lang w:val="en"/>
               </w:rPr>
-              <w:t>AggiuntaAlProdotto</w:t>
+              <w:t>Ordinazione</w:t>
             </w:r>
           </w:p>
         </w:tc>
@@ -30169,7 +29632,7 @@
                 <w:sz w:val="24"/>
                 <w:lang w:val="en"/>
               </w:rPr>
-              <w:t xml:space="preserve"> AggiuntaAlProdotto_Ingrediente_fk</w:t>
+              <w:t xml:space="preserve"> Ordinazione_TavoloOccupato_fk</w:t>
             </w:r>
           </w:p>
         </w:tc>
@@ -30243,7 +29706,7 @@
                 <w:sz w:val="24"/>
                 <w:lang w:val="en"/>
               </w:rPr>
-              <w:t>Ingrediente</w:t>
+              <w:t>TavoloOccupato</w:t>
             </w:r>
           </w:p>
         </w:tc>
@@ -30320,7 +29783,7 @@
                 <w:sz w:val="24"/>
                 <w:lang w:val="en"/>
               </w:rPr>
-              <w:t xml:space="preserve"> AggiuntaAlProdotto_TavoloOcc_NumOrdPerTa_NumSceltaPerOrd_fk</w:t>
+              <w:t xml:space="preserve"> PRIMARY</w:t>
             </w:r>
           </w:p>
         </w:tc>
@@ -30397,169 +29860,7 @@
                 <w:sz w:val="24"/>
                 <w:lang w:val="en"/>
               </w:rPr>
-              <w:t>TavoloOccupato,  NumOrdinazionePerTavolo, NumSceltaPerOrdinazione</w:t>
-            </w:r>
-          </w:p>
-        </w:tc>
-        <w:tc>
-          <w:tcPr>
-            <w:tcW w:w="4865" w:type="dxa"/>
-            <w:tcBorders>
-              <w:top w:val="single" w:color="000000" w:sz="4" w:space="0"/>
-              <w:left w:val="single" w:color="000000" w:sz="4" w:space="0"/>
-              <w:bottom w:val="single" w:color="000000" w:sz="4" w:space="0"/>
-              <w:right w:val="single" w:color="000000" w:sz="4" w:space="0"/>
-            </w:tcBorders>
-          </w:tcPr>
-          <w:p>
-            <w:pPr>
-              <w:widowControl w:val="0"/>
-              <w:bidi w:val="0"/>
-              <w:spacing w:before="0" w:after="0" w:line="240" w:lineRule="auto"/>
-              <w:rPr>
-                <w:sz w:val="24"/>
-                <w:lang w:val="en"/>
-              </w:rPr>
-            </w:pPr>
-            <w:r>
-              <w:rPr>
-                <w:sz w:val="24"/>
-                <w:lang w:val="en"/>
-              </w:rPr>
-              <w:t>IDX</w:t>
-            </w:r>
-          </w:p>
-        </w:tc>
-      </w:tr>
-      <w:tr>
-        <w:tblPrEx>
-          <w:tblCellMar>
-            <w:top w:w="0" w:type="dxa"/>
-            <w:left w:w="108" w:type="dxa"/>
-            <w:bottom w:w="0" w:type="dxa"/>
-            <w:right w:w="108" w:type="dxa"/>
-          </w:tblCellMar>
-        </w:tblPrEx>
-        <w:tc>
-          <w:tcPr>
-            <w:tcW w:w="4870" w:type="dxa"/>
-            <w:tcBorders>
-              <w:top w:val="single" w:color="000000" w:sz="4" w:space="0"/>
-              <w:left w:val="single" w:color="000000" w:sz="4" w:space="0"/>
-              <w:bottom w:val="single" w:color="000000" w:sz="4" w:space="0"/>
-              <w:right w:val="single" w:color="000000" w:sz="4" w:space="0"/>
-            </w:tcBorders>
-            <w:shd w:val="clear" w:color="auto" w:fill="BEBEBE" w:themeFill="background1" w:themeFillShade="BF"/>
-          </w:tcPr>
-          <w:p>
-            <w:pPr>
-              <w:widowControl w:val="0"/>
-              <w:bidi w:val="0"/>
-              <w:spacing w:before="0" w:after="0" w:line="240" w:lineRule="auto"/>
-              <w:rPr>
-                <w:rFonts w:ascii="Times New Roman" w:hAnsi="Times New Roman" w:eastAsia="SimSun" w:cs="Times New Roman"/>
-                <w:color w:val="1A1A1A" w:themeColor="background1" w:themeShade="1A"/>
-                <w:kern w:val="0"/>
-                <w:sz w:val="24"/>
-                <w:szCs w:val="20"/>
-                <w:lang w:val="en" w:eastAsia="en-GB" w:bidi="hi-IN"/>
-              </w:rPr>
-            </w:pPr>
-            <w:r>
-              <w:rPr>
-                <w:b/>
-                <w:bCs/>
-                <w:color w:val="1A1A1A" w:themeColor="background1" w:themeShade="1A"/>
-                <w:sz w:val="24"/>
-              </w:rPr>
-              <w:t>Indice</w:t>
-            </w:r>
-            <w:r>
-              <w:rPr>
-                <w:b/>
-                <w:bCs/>
-                <w:color w:val="1A1A1A" w:themeColor="background1" w:themeShade="1A"/>
-                <w:sz w:val="24"/>
-                <w:lang w:val="en"/>
-              </w:rPr>
-              <w:t xml:space="preserve"> PRIMARY</w:t>
-            </w:r>
-          </w:p>
-        </w:tc>
-        <w:tc>
-          <w:tcPr>
-            <w:tcW w:w="4865" w:type="dxa"/>
-            <w:tcBorders>
-              <w:top w:val="single" w:color="000000" w:sz="4" w:space="0"/>
-              <w:left w:val="single" w:color="000000" w:sz="4" w:space="0"/>
-              <w:bottom w:val="single" w:color="000000" w:sz="4" w:space="0"/>
-              <w:right w:val="single" w:color="000000" w:sz="4" w:space="0"/>
-            </w:tcBorders>
-            <w:shd w:val="clear" w:color="auto" w:fill="BEBEBE" w:themeFill="background1" w:themeFillShade="BF"/>
-          </w:tcPr>
-          <w:p>
-            <w:pPr>
-              <w:widowControl w:val="0"/>
-              <w:bidi w:val="0"/>
-              <w:spacing w:before="0" w:after="0" w:line="240" w:lineRule="auto"/>
-              <w:rPr>
-                <w:rFonts w:ascii="Times New Roman" w:hAnsi="Times New Roman" w:eastAsia="SimSun" w:cs="Times New Roman"/>
-                <w:b/>
-                <w:bCs/>
-                <w:color w:val="1A1A1A" w:themeColor="background1" w:themeShade="1A"/>
-                <w:kern w:val="0"/>
-                <w:sz w:val="24"/>
-                <w:szCs w:val="20"/>
-                <w:lang w:val="en" w:eastAsia="en-GB" w:bidi="hi-IN"/>
-              </w:rPr>
-            </w:pPr>
-            <w:r>
-              <w:rPr>
-                <w:b/>
-                <w:bCs/>
-                <w:color w:val="1A1A1A" w:themeColor="background1" w:themeShade="1A"/>
-                <w:sz w:val="24"/>
-              </w:rPr>
-              <w:t>Tipo:</w:t>
-            </w:r>
-          </w:p>
-        </w:tc>
-      </w:tr>
-      <w:tr>
-        <w:tblPrEx>
-          <w:tblCellMar>
-            <w:top w:w="0" w:type="dxa"/>
-            <w:left w:w="108" w:type="dxa"/>
-            <w:bottom w:w="0" w:type="dxa"/>
-            <w:right w:w="108" w:type="dxa"/>
-          </w:tblCellMar>
-        </w:tblPrEx>
-        <w:tc>
-          <w:tcPr>
-            <w:tcW w:w="4870" w:type="dxa"/>
-            <w:tcBorders>
-              <w:top w:val="single" w:color="000000" w:sz="4" w:space="0"/>
-              <w:left w:val="single" w:color="000000" w:sz="4" w:space="0"/>
-              <w:bottom w:val="single" w:color="000000" w:sz="4" w:space="0"/>
-              <w:right w:val="single" w:color="000000" w:sz="4" w:space="0"/>
-            </w:tcBorders>
-          </w:tcPr>
-          <w:p>
-            <w:pPr>
-              <w:widowControl w:val="0"/>
-              <w:bidi w:val="0"/>
-              <w:spacing w:before="0" w:after="0" w:line="240" w:lineRule="auto"/>
-              <w:rPr>
-                <w:sz w:val="24"/>
-                <w:lang w:val="en"/>
-              </w:rPr>
-            </w:pPr>
-            <w:r>
-              <w:rPr>
-                <w:sz w:val="24"/>
-                <w:lang w:val="en"/>
-              </w:rPr>
-              <w:t>TavoloOccupato, NumOrdinazionePerTavolo, NumSceltaPerOrdinazione, Ingrediente</w:t>
+              <w:t>TavoloOccupato, NumOrdinazionePerTavolo</w:t>
             </w:r>
           </w:p>
         </w:tc>
@@ -30666,7 +29967,7 @@
                 <w:sz w:val="24"/>
                 <w:lang w:val="en"/>
               </w:rPr>
-              <w:t>UtenteLavoratore</w:t>
+              <w:t>SceltaDelCliente</w:t>
             </w:r>
           </w:p>
         </w:tc>
@@ -30719,7 +30020,7 @@
                 <w:sz w:val="24"/>
                 <w:lang w:val="en"/>
               </w:rPr>
-              <w:t xml:space="preserve"> PRIMARY</w:t>
+              <w:t xml:space="preserve"> SceltaDelCliente_ProdottoNelMenu_fk</w:t>
             </w:r>
           </w:p>
         </w:tc>
@@ -30793,7 +30094,496 @@
                 <w:sz w:val="24"/>
                 <w:lang w:val="en"/>
               </w:rPr>
-              <w:t>Username</w:t>
+              <w:t>ProdottoNelMenu</w:t>
+            </w:r>
+          </w:p>
+        </w:tc>
+        <w:tc>
+          <w:tcPr>
+            <w:tcW w:w="4865" w:type="dxa"/>
+            <w:tcBorders>
+              <w:top w:val="single" w:color="000000" w:sz="4" w:space="0"/>
+              <w:left w:val="single" w:color="000000" w:sz="4" w:space="0"/>
+              <w:bottom w:val="single" w:color="000000" w:sz="4" w:space="0"/>
+              <w:right w:val="single" w:color="000000" w:sz="4" w:space="0"/>
+            </w:tcBorders>
+          </w:tcPr>
+          <w:p>
+            <w:pPr>
+              <w:widowControl w:val="0"/>
+              <w:bidi w:val="0"/>
+              <w:spacing w:before="0" w:after="0" w:line="240" w:lineRule="auto"/>
+              <w:rPr>
+                <w:sz w:val="24"/>
+                <w:lang w:val="en"/>
+              </w:rPr>
+            </w:pPr>
+            <w:r>
+              <w:rPr>
+                <w:sz w:val="24"/>
+                <w:lang w:val="en"/>
+              </w:rPr>
+              <w:t>IDX</w:t>
+            </w:r>
+          </w:p>
+        </w:tc>
+      </w:tr>
+      <w:tr>
+        <w:tblPrEx>
+          <w:tblCellMar>
+            <w:top w:w="0" w:type="dxa"/>
+            <w:left w:w="108" w:type="dxa"/>
+            <w:bottom w:w="0" w:type="dxa"/>
+            <w:right w:w="108" w:type="dxa"/>
+          </w:tblCellMar>
+        </w:tblPrEx>
+        <w:trPr>
+          <w:trHeight w:val="90" w:hRule="atLeast"/>
+        </w:trPr>
+        <w:tc>
+          <w:tcPr>
+            <w:tcW w:w="4870" w:type="dxa"/>
+            <w:tcBorders>
+              <w:top w:val="single" w:color="000000" w:sz="4" w:space="0"/>
+              <w:left w:val="single" w:color="000000" w:sz="4" w:space="0"/>
+              <w:bottom w:val="single" w:color="000000" w:sz="4" w:space="0"/>
+              <w:right w:val="single" w:color="000000" w:sz="4" w:space="0"/>
+            </w:tcBorders>
+            <w:shd w:val="clear" w:color="auto" w:fill="BEBEBE" w:themeFill="background1" w:themeFillShade="BF"/>
+          </w:tcPr>
+          <w:p>
+            <w:pPr>
+              <w:widowControl w:val="0"/>
+              <w:bidi w:val="0"/>
+              <w:spacing w:before="0" w:after="0" w:line="240" w:lineRule="auto"/>
+              <w:rPr>
+                <w:rFonts w:ascii="Times New Roman" w:hAnsi="Times New Roman" w:eastAsia="SimSun" w:cs="Times New Roman"/>
+                <w:color w:val="1A1A1A" w:themeColor="background1" w:themeShade="1A"/>
+                <w:kern w:val="0"/>
+                <w:sz w:val="24"/>
+                <w:szCs w:val="20"/>
+                <w:lang w:val="en" w:eastAsia="en-GB" w:bidi="hi-IN"/>
+              </w:rPr>
+            </w:pPr>
+            <w:r>
+              <w:rPr>
+                <w:b/>
+                <w:bCs/>
+                <w:color w:val="1A1A1A" w:themeColor="background1" w:themeShade="1A"/>
+                <w:sz w:val="24"/>
+              </w:rPr>
+              <w:t>Indice</w:t>
+            </w:r>
+            <w:r>
+              <w:rPr>
+                <w:b/>
+                <w:bCs/>
+                <w:color w:val="1A1A1A" w:themeColor="background1" w:themeShade="1A"/>
+                <w:sz w:val="24"/>
+                <w:lang w:val="en"/>
+              </w:rPr>
+              <w:t xml:space="preserve"> SceltaDelCliente_LavoratoreCucina_fk</w:t>
+            </w:r>
+          </w:p>
+        </w:tc>
+        <w:tc>
+          <w:tcPr>
+            <w:tcW w:w="4865" w:type="dxa"/>
+            <w:tcBorders>
+              <w:top w:val="single" w:color="000000" w:sz="4" w:space="0"/>
+              <w:left w:val="single" w:color="000000" w:sz="4" w:space="0"/>
+              <w:bottom w:val="single" w:color="000000" w:sz="4" w:space="0"/>
+              <w:right w:val="single" w:color="000000" w:sz="4" w:space="0"/>
+            </w:tcBorders>
+            <w:shd w:val="clear" w:color="auto" w:fill="BEBEBE" w:themeFill="background1" w:themeFillShade="BF"/>
+          </w:tcPr>
+          <w:p>
+            <w:pPr>
+              <w:widowControl w:val="0"/>
+              <w:bidi w:val="0"/>
+              <w:spacing w:before="0" w:after="0" w:line="240" w:lineRule="auto"/>
+              <w:rPr>
+                <w:rFonts w:ascii="Times New Roman" w:hAnsi="Times New Roman" w:eastAsia="SimSun" w:cs="Times New Roman"/>
+                <w:b/>
+                <w:bCs/>
+                <w:color w:val="1A1A1A" w:themeColor="background1" w:themeShade="1A"/>
+                <w:kern w:val="0"/>
+                <w:sz w:val="24"/>
+                <w:szCs w:val="20"/>
+                <w:lang w:val="en" w:eastAsia="en-GB" w:bidi="hi-IN"/>
+              </w:rPr>
+            </w:pPr>
+            <w:r>
+              <w:rPr>
+                <w:b/>
+                <w:bCs/>
+                <w:color w:val="1A1A1A" w:themeColor="background1" w:themeShade="1A"/>
+                <w:sz w:val="24"/>
+              </w:rPr>
+              <w:t>Tipo:</w:t>
+            </w:r>
+          </w:p>
+        </w:tc>
+      </w:tr>
+      <w:tr>
+        <w:tblPrEx>
+          <w:tblCellMar>
+            <w:top w:w="0" w:type="dxa"/>
+            <w:left w:w="108" w:type="dxa"/>
+            <w:bottom w:w="0" w:type="dxa"/>
+            <w:right w:w="108" w:type="dxa"/>
+          </w:tblCellMar>
+        </w:tblPrEx>
+        <w:tc>
+          <w:tcPr>
+            <w:tcW w:w="4870" w:type="dxa"/>
+            <w:tcBorders>
+              <w:top w:val="single" w:color="000000" w:sz="4" w:space="0"/>
+              <w:left w:val="single" w:color="000000" w:sz="4" w:space="0"/>
+              <w:bottom w:val="single" w:color="000000" w:sz="4" w:space="0"/>
+              <w:right w:val="single" w:color="000000" w:sz="4" w:space="0"/>
+            </w:tcBorders>
+          </w:tcPr>
+          <w:p>
+            <w:pPr>
+              <w:widowControl w:val="0"/>
+              <w:bidi w:val="0"/>
+              <w:spacing w:before="0" w:after="0" w:line="240" w:lineRule="auto"/>
+              <w:rPr>
+                <w:sz w:val="24"/>
+                <w:lang w:val="en"/>
+              </w:rPr>
+            </w:pPr>
+            <w:r>
+              <w:rPr>
+                <w:sz w:val="24"/>
+                <w:lang w:val="en"/>
+              </w:rPr>
+              <w:t>LavoratoreCucina</w:t>
+            </w:r>
+          </w:p>
+        </w:tc>
+        <w:tc>
+          <w:tcPr>
+            <w:tcW w:w="4865" w:type="dxa"/>
+            <w:tcBorders>
+              <w:top w:val="single" w:color="000000" w:sz="4" w:space="0"/>
+              <w:left w:val="single" w:color="000000" w:sz="4" w:space="0"/>
+              <w:bottom w:val="single" w:color="000000" w:sz="4" w:space="0"/>
+              <w:right w:val="single" w:color="000000" w:sz="4" w:space="0"/>
+            </w:tcBorders>
+          </w:tcPr>
+          <w:p>
+            <w:pPr>
+              <w:widowControl w:val="0"/>
+              <w:bidi w:val="0"/>
+              <w:spacing w:before="0" w:after="0" w:line="240" w:lineRule="auto"/>
+              <w:rPr>
+                <w:sz w:val="24"/>
+                <w:lang w:val="en"/>
+              </w:rPr>
+            </w:pPr>
+            <w:r>
+              <w:rPr>
+                <w:sz w:val="24"/>
+                <w:lang w:val="en"/>
+              </w:rPr>
+              <w:t>IDX</w:t>
+            </w:r>
+          </w:p>
+        </w:tc>
+      </w:tr>
+      <w:tr>
+        <w:tblPrEx>
+          <w:tblCellMar>
+            <w:top w:w="0" w:type="dxa"/>
+            <w:left w:w="108" w:type="dxa"/>
+            <w:bottom w:w="0" w:type="dxa"/>
+            <w:right w:w="108" w:type="dxa"/>
+          </w:tblCellMar>
+        </w:tblPrEx>
+        <w:tc>
+          <w:tcPr>
+            <w:tcW w:w="4870" w:type="dxa"/>
+            <w:tcBorders>
+              <w:top w:val="single" w:color="000000" w:sz="4" w:space="0"/>
+              <w:left w:val="single" w:color="000000" w:sz="4" w:space="0"/>
+              <w:bottom w:val="single" w:color="000000" w:sz="4" w:space="0"/>
+              <w:right w:val="single" w:color="000000" w:sz="4" w:space="0"/>
+            </w:tcBorders>
+            <w:shd w:val="clear" w:color="auto" w:fill="BEBEBE" w:themeFill="background1" w:themeFillShade="BF"/>
+          </w:tcPr>
+          <w:p>
+            <w:pPr>
+              <w:widowControl w:val="0"/>
+              <w:bidi w:val="0"/>
+              <w:spacing w:before="0" w:after="0" w:line="240" w:lineRule="auto"/>
+              <w:rPr>
+                <w:rFonts w:ascii="Times New Roman" w:hAnsi="Times New Roman" w:eastAsia="SimSun" w:cs="Times New Roman"/>
+                <w:color w:val="1A1A1A" w:themeColor="background1" w:themeShade="1A"/>
+                <w:kern w:val="0"/>
+                <w:sz w:val="24"/>
+                <w:szCs w:val="20"/>
+                <w:lang w:val="en" w:eastAsia="en-GB" w:bidi="hi-IN"/>
+              </w:rPr>
+            </w:pPr>
+            <w:r>
+              <w:rPr>
+                <w:b/>
+                <w:bCs/>
+                <w:color w:val="1A1A1A" w:themeColor="background1" w:themeShade="1A"/>
+                <w:sz w:val="24"/>
+              </w:rPr>
+              <w:t>Indice</w:t>
+            </w:r>
+            <w:r>
+              <w:rPr>
+                <w:b/>
+                <w:bCs/>
+                <w:color w:val="1A1A1A" w:themeColor="background1" w:themeShade="1A"/>
+                <w:sz w:val="24"/>
+                <w:lang w:val="en"/>
+              </w:rPr>
+              <w:t xml:space="preserve"> SceltaDelCliente_TavoloOccupato_NumOrdinazionePerTavolo_fk</w:t>
+            </w:r>
+          </w:p>
+        </w:tc>
+        <w:tc>
+          <w:tcPr>
+            <w:tcW w:w="4865" w:type="dxa"/>
+            <w:tcBorders>
+              <w:top w:val="single" w:color="000000" w:sz="4" w:space="0"/>
+              <w:left w:val="single" w:color="000000" w:sz="4" w:space="0"/>
+              <w:bottom w:val="single" w:color="000000" w:sz="4" w:space="0"/>
+              <w:right w:val="single" w:color="000000" w:sz="4" w:space="0"/>
+            </w:tcBorders>
+            <w:shd w:val="clear" w:color="auto" w:fill="BEBEBE" w:themeFill="background1" w:themeFillShade="BF"/>
+          </w:tcPr>
+          <w:p>
+            <w:pPr>
+              <w:widowControl w:val="0"/>
+              <w:bidi w:val="0"/>
+              <w:spacing w:before="0" w:after="0" w:line="240" w:lineRule="auto"/>
+              <w:rPr>
+                <w:rFonts w:ascii="Times New Roman" w:hAnsi="Times New Roman" w:eastAsia="SimSun" w:cs="Times New Roman"/>
+                <w:b/>
+                <w:bCs/>
+                <w:color w:val="1A1A1A" w:themeColor="background1" w:themeShade="1A"/>
+                <w:kern w:val="0"/>
+                <w:sz w:val="24"/>
+                <w:szCs w:val="20"/>
+                <w:lang w:val="en" w:eastAsia="en-GB" w:bidi="hi-IN"/>
+              </w:rPr>
+            </w:pPr>
+            <w:r>
+              <w:rPr>
+                <w:b/>
+                <w:bCs/>
+                <w:color w:val="1A1A1A" w:themeColor="background1" w:themeShade="1A"/>
+                <w:sz w:val="24"/>
+              </w:rPr>
+              <w:t>Tipo:</w:t>
+            </w:r>
+          </w:p>
+        </w:tc>
+      </w:tr>
+      <w:tr>
+        <w:tblPrEx>
+          <w:tblCellMar>
+            <w:top w:w="0" w:type="dxa"/>
+            <w:left w:w="108" w:type="dxa"/>
+            <w:bottom w:w="0" w:type="dxa"/>
+            <w:right w:w="108" w:type="dxa"/>
+          </w:tblCellMar>
+        </w:tblPrEx>
+        <w:tc>
+          <w:tcPr>
+            <w:tcW w:w="4870" w:type="dxa"/>
+            <w:tcBorders>
+              <w:top w:val="single" w:color="000000" w:sz="4" w:space="0"/>
+              <w:left w:val="single" w:color="000000" w:sz="4" w:space="0"/>
+              <w:bottom w:val="single" w:color="000000" w:sz="4" w:space="0"/>
+              <w:right w:val="single" w:color="000000" w:sz="4" w:space="0"/>
+            </w:tcBorders>
+          </w:tcPr>
+          <w:p>
+            <w:pPr>
+              <w:widowControl w:val="0"/>
+              <w:bidi w:val="0"/>
+              <w:spacing w:before="0" w:after="0" w:line="240" w:lineRule="auto"/>
+              <w:rPr>
+                <w:sz w:val="24"/>
+                <w:lang w:val="en"/>
+              </w:rPr>
+            </w:pPr>
+            <w:r>
+              <w:rPr>
+                <w:sz w:val="24"/>
+                <w:lang w:val="en"/>
+              </w:rPr>
+              <w:t>TavoloOccupato, NumOrdinazionePerTavolo</w:t>
+            </w:r>
+          </w:p>
+        </w:tc>
+        <w:tc>
+          <w:tcPr>
+            <w:tcW w:w="4865" w:type="dxa"/>
+            <w:tcBorders>
+              <w:top w:val="single" w:color="000000" w:sz="4" w:space="0"/>
+              <w:left w:val="single" w:color="000000" w:sz="4" w:space="0"/>
+              <w:bottom w:val="single" w:color="000000" w:sz="4" w:space="0"/>
+              <w:right w:val="single" w:color="000000" w:sz="4" w:space="0"/>
+            </w:tcBorders>
+          </w:tcPr>
+          <w:p>
+            <w:pPr>
+              <w:widowControl w:val="0"/>
+              <w:bidi w:val="0"/>
+              <w:spacing w:before="0" w:after="0" w:line="240" w:lineRule="auto"/>
+              <w:rPr>
+                <w:sz w:val="24"/>
+                <w:lang w:val="en"/>
+              </w:rPr>
+            </w:pPr>
+            <w:r>
+              <w:rPr>
+                <w:sz w:val="24"/>
+                <w:lang w:val="en"/>
+              </w:rPr>
+              <w:t>IDX</w:t>
+            </w:r>
+          </w:p>
+        </w:tc>
+      </w:tr>
+      <w:tr>
+        <w:tblPrEx>
+          <w:tblCellMar>
+            <w:top w:w="0" w:type="dxa"/>
+            <w:left w:w="108" w:type="dxa"/>
+            <w:bottom w:w="0" w:type="dxa"/>
+            <w:right w:w="108" w:type="dxa"/>
+          </w:tblCellMar>
+        </w:tblPrEx>
+        <w:tc>
+          <w:tcPr>
+            <w:tcW w:w="4870" w:type="dxa"/>
+            <w:tcBorders>
+              <w:top w:val="single" w:color="000000" w:sz="4" w:space="0"/>
+              <w:left w:val="single" w:color="000000" w:sz="4" w:space="0"/>
+              <w:bottom w:val="single" w:color="000000" w:sz="4" w:space="0"/>
+              <w:right w:val="single" w:color="000000" w:sz="4" w:space="0"/>
+            </w:tcBorders>
+            <w:shd w:val="clear" w:color="auto" w:fill="BEBEBE" w:themeFill="background1" w:themeFillShade="BF"/>
+          </w:tcPr>
+          <w:p>
+            <w:pPr>
+              <w:widowControl w:val="0"/>
+              <w:bidi w:val="0"/>
+              <w:spacing w:before="0" w:after="0" w:line="240" w:lineRule="auto"/>
+              <w:rPr>
+                <w:rFonts w:ascii="Times New Roman" w:hAnsi="Times New Roman" w:eastAsia="SimSun" w:cs="Times New Roman"/>
+                <w:color w:val="1A1A1A" w:themeColor="background1" w:themeShade="1A"/>
+                <w:kern w:val="0"/>
+                <w:sz w:val="24"/>
+                <w:szCs w:val="20"/>
+                <w:lang w:val="en" w:eastAsia="en-GB" w:bidi="hi-IN"/>
+              </w:rPr>
+            </w:pPr>
+            <w:r>
+              <w:rPr>
+                <w:b/>
+                <w:bCs/>
+                <w:color w:val="1A1A1A" w:themeColor="background1" w:themeShade="1A"/>
+                <w:sz w:val="24"/>
+              </w:rPr>
+              <w:t>Indice</w:t>
+            </w:r>
+            <w:r>
+              <w:rPr>
+                <w:b/>
+                <w:bCs/>
+                <w:color w:val="1A1A1A" w:themeColor="background1" w:themeShade="1A"/>
+                <w:sz w:val="24"/>
+                <w:lang w:val="en"/>
+              </w:rPr>
+              <w:t xml:space="preserve"> PRIMARY</w:t>
+            </w:r>
+          </w:p>
+        </w:tc>
+        <w:tc>
+          <w:tcPr>
+            <w:tcW w:w="4865" w:type="dxa"/>
+            <w:tcBorders>
+              <w:top w:val="single" w:color="000000" w:sz="4" w:space="0"/>
+              <w:left w:val="single" w:color="000000" w:sz="4" w:space="0"/>
+              <w:bottom w:val="single" w:color="000000" w:sz="4" w:space="0"/>
+              <w:right w:val="single" w:color="000000" w:sz="4" w:space="0"/>
+            </w:tcBorders>
+            <w:shd w:val="clear" w:color="auto" w:fill="BEBEBE" w:themeFill="background1" w:themeFillShade="BF"/>
+          </w:tcPr>
+          <w:p>
+            <w:pPr>
+              <w:widowControl w:val="0"/>
+              <w:bidi w:val="0"/>
+              <w:spacing w:before="0" w:after="0" w:line="240" w:lineRule="auto"/>
+              <w:rPr>
+                <w:rFonts w:ascii="Times New Roman" w:hAnsi="Times New Roman" w:eastAsia="SimSun" w:cs="Times New Roman"/>
+                <w:b/>
+                <w:bCs/>
+                <w:color w:val="1A1A1A" w:themeColor="background1" w:themeShade="1A"/>
+                <w:kern w:val="0"/>
+                <w:sz w:val="24"/>
+                <w:szCs w:val="20"/>
+                <w:lang w:val="en" w:eastAsia="en-GB" w:bidi="hi-IN"/>
+              </w:rPr>
+            </w:pPr>
+            <w:r>
+              <w:rPr>
+                <w:b/>
+                <w:bCs/>
+                <w:color w:val="1A1A1A" w:themeColor="background1" w:themeShade="1A"/>
+                <w:sz w:val="24"/>
+              </w:rPr>
+              <w:t>Tipo:</w:t>
+            </w:r>
+          </w:p>
+        </w:tc>
+      </w:tr>
+      <w:tr>
+        <w:tblPrEx>
+          <w:tblCellMar>
+            <w:top w:w="0" w:type="dxa"/>
+            <w:left w:w="108" w:type="dxa"/>
+            <w:bottom w:w="0" w:type="dxa"/>
+            <w:right w:w="108" w:type="dxa"/>
+          </w:tblCellMar>
+        </w:tblPrEx>
+        <w:tc>
+          <w:tcPr>
+            <w:tcW w:w="4870" w:type="dxa"/>
+            <w:tcBorders>
+              <w:top w:val="single" w:color="000000" w:sz="4" w:space="0"/>
+              <w:left w:val="single" w:color="000000" w:sz="4" w:space="0"/>
+              <w:bottom w:val="single" w:color="000000" w:sz="4" w:space="0"/>
+              <w:right w:val="single" w:color="000000" w:sz="4" w:space="0"/>
+            </w:tcBorders>
+          </w:tcPr>
+          <w:p>
+            <w:pPr>
+              <w:widowControl w:val="0"/>
+              <w:bidi w:val="0"/>
+              <w:spacing w:before="0" w:after="0" w:line="240" w:lineRule="auto"/>
+              <w:rPr>
+                <w:sz w:val="24"/>
+                <w:lang w:val="en"/>
+              </w:rPr>
+            </w:pPr>
+            <w:r>
+              <w:rPr>
+                <w:sz w:val="24"/>
+                <w:lang w:val="en"/>
+              </w:rPr>
+              <w:t>TavoloOccupato, NumOrdinazionePerTavolo, NumSceltaPerOrdinazione</w:t>
             </w:r>
           </w:p>
         </w:tc>
@@ -30828,13 +30618,7 @@
         </w:tc>
       </w:tr>
     </w:tbl>
-    <w:p>
-      <w:pPr>
-        <w:rPr>
-          <w:lang w:val="en"/>
-        </w:rPr>
-      </w:pPr>
-    </w:p>
+    <w:p/>
     <w:tbl>
       <w:tblPr>
         <w:tblStyle w:val="12"/>
@@ -30853,6 +30637,14 @@
         <w:gridCol w:w="4865"/>
       </w:tblGrid>
       <w:tr>
+        <w:tblPrEx>
+          <w:tblCellMar>
+            <w:top w:w="0" w:type="dxa"/>
+            <w:left w:w="108" w:type="dxa"/>
+            <w:bottom w:w="0" w:type="dxa"/>
+            <w:right w:w="108" w:type="dxa"/>
+          </w:tblCellMar>
+        </w:tblPrEx>
         <w:tc>
           <w:tcPr>
             <w:tcW w:w="9735" w:type="dxa"/>
@@ -30892,12 +30684,20 @@
                 <w:sz w:val="24"/>
                 <w:lang w:val="en"/>
               </w:rPr>
-              <w:t>Tavolo</w:t>
+              <w:t>AggiuntaAlProdotto</w:t>
             </w:r>
           </w:p>
         </w:tc>
       </w:tr>
       <w:tr>
+        <w:tblPrEx>
+          <w:tblCellMar>
+            <w:top w:w="0" w:type="dxa"/>
+            <w:left w:w="108" w:type="dxa"/>
+            <w:bottom w:w="0" w:type="dxa"/>
+            <w:right w:w="108" w:type="dxa"/>
+          </w:tblCellMar>
+        </w:tblPrEx>
         <w:tc>
           <w:tcPr>
             <w:tcW w:w="4870" w:type="dxa"/>
@@ -30937,7 +30737,7 @@
                 <w:sz w:val="24"/>
                 <w:lang w:val="en"/>
               </w:rPr>
-              <w:t xml:space="preserve"> PRIMARY</w:t>
+              <w:t xml:space="preserve"> AggiuntaAlProdotto_Ingrediente_fk</w:t>
             </w:r>
           </w:p>
         </w:tc>
@@ -30978,6 +30778,14 @@
         </w:tc>
       </w:tr>
       <w:tr>
+        <w:tblPrEx>
+          <w:tblCellMar>
+            <w:top w:w="0" w:type="dxa"/>
+            <w:left w:w="108" w:type="dxa"/>
+            <w:bottom w:w="0" w:type="dxa"/>
+            <w:right w:w="108" w:type="dxa"/>
+          </w:tblCellMar>
+        </w:tblPrEx>
         <w:tc>
           <w:tcPr>
             <w:tcW w:w="4870" w:type="dxa"/>
@@ -30994,8 +30802,69 @@
               <w:bidi w:val="0"/>
               <w:spacing w:before="0" w:after="0" w:line="240" w:lineRule="auto"/>
               <w:rPr>
+                <w:sz w:val="24"/>
+                <w:lang w:val="en"/>
+              </w:rPr>
+            </w:pPr>
+            <w:r>
+              <w:rPr>
+                <w:sz w:val="24"/>
+                <w:lang w:val="en"/>
+              </w:rPr>
+              <w:t>Ingrediente</w:t>
+            </w:r>
+          </w:p>
+        </w:tc>
+        <w:tc>
+          <w:tcPr>
+            <w:tcW w:w="4865" w:type="dxa"/>
+            <w:tcBorders>
+              <w:top w:val="single" w:color="000000" w:sz="4" w:space="0"/>
+              <w:left w:val="single" w:color="000000" w:sz="4" w:space="0"/>
+              <w:bottom w:val="single" w:color="000000" w:sz="4" w:space="0"/>
+              <w:right w:val="single" w:color="000000" w:sz="4" w:space="0"/>
+            </w:tcBorders>
+          </w:tcPr>
+          <w:p>
+            <w:pPr>
+              <w:widowControl w:val="0"/>
+              <w:bidi w:val="0"/>
+              <w:spacing w:before="0" w:after="0" w:line="240" w:lineRule="auto"/>
+              <w:rPr>
+                <w:sz w:val="24"/>
+                <w:lang w:val="en"/>
+              </w:rPr>
+            </w:pPr>
+            <w:r>
+              <w:rPr>
+                <w:sz w:val="24"/>
+                <w:lang w:val="en"/>
+              </w:rPr>
+              <w:t>IDX</w:t>
+            </w:r>
+          </w:p>
+        </w:tc>
+      </w:tr>
+      <w:tr>
+        <w:tc>
+          <w:tcPr>
+            <w:tcW w:w="4870" w:type="dxa"/>
+            <w:tcBorders>
+              <w:top w:val="single" w:color="000000" w:sz="4" w:space="0"/>
+              <w:left w:val="single" w:color="000000" w:sz="4" w:space="0"/>
+              <w:bottom w:val="single" w:color="000000" w:sz="4" w:space="0"/>
+              <w:right w:val="single" w:color="000000" w:sz="4" w:space="0"/>
+            </w:tcBorders>
+            <w:shd w:val="clear" w:color="auto" w:fill="BEBEBE" w:themeFill="background1" w:themeFillShade="BF"/>
+          </w:tcPr>
+          <w:p>
+            <w:pPr>
+              <w:widowControl w:val="0"/>
+              <w:bidi w:val="0"/>
+              <w:spacing w:before="0" w:after="0" w:line="240" w:lineRule="auto"/>
+              <w:rPr>
                 <w:rFonts w:ascii="Times New Roman" w:hAnsi="Times New Roman" w:eastAsia="SimSun" w:cs="Times New Roman"/>
-                <w:color w:val="auto"/>
+                <w:color w:val="1A1A1A" w:themeColor="background1" w:themeShade="1A"/>
                 <w:kern w:val="0"/>
                 <w:sz w:val="24"/>
                 <w:szCs w:val="20"/>
@@ -31004,14 +30873,261 @@
             </w:pPr>
             <w:r>
               <w:rPr>
-                <w:rFonts w:eastAsia="SimSun" w:cs="Times New Roman"/>
-                <w:color w:val="auto"/>
+                <w:b/>
+                <w:bCs/>
+                <w:color w:val="1A1A1A" w:themeColor="background1" w:themeShade="1A"/>
+                <w:sz w:val="24"/>
+              </w:rPr>
+              <w:t>Indice</w:t>
+            </w:r>
+            <w:r>
+              <w:rPr>
+                <w:b/>
+                <w:bCs/>
+                <w:color w:val="1A1A1A" w:themeColor="background1" w:themeShade="1A"/>
+                <w:sz w:val="24"/>
+                <w:lang w:val="en"/>
+              </w:rPr>
+              <w:t xml:space="preserve"> AggiuntaAlProdotto_TavoloOcc_NumOrdPerTa_NumSceltaPerOrd_fk</w:t>
+            </w:r>
+          </w:p>
+        </w:tc>
+        <w:tc>
+          <w:tcPr>
+            <w:tcW w:w="4865" w:type="dxa"/>
+            <w:tcBorders>
+              <w:top w:val="single" w:color="000000" w:sz="4" w:space="0"/>
+              <w:left w:val="single" w:color="000000" w:sz="4" w:space="0"/>
+              <w:bottom w:val="single" w:color="000000" w:sz="4" w:space="0"/>
+              <w:right w:val="single" w:color="000000" w:sz="4" w:space="0"/>
+            </w:tcBorders>
+            <w:shd w:val="clear" w:color="auto" w:fill="BEBEBE" w:themeFill="background1" w:themeFillShade="BF"/>
+          </w:tcPr>
+          <w:p>
+            <w:pPr>
+              <w:widowControl w:val="0"/>
+              <w:bidi w:val="0"/>
+              <w:spacing w:before="0" w:after="0" w:line="240" w:lineRule="auto"/>
+              <w:rPr>
+                <w:rFonts w:ascii="Times New Roman" w:hAnsi="Times New Roman" w:eastAsia="SimSun" w:cs="Times New Roman"/>
+                <w:b/>
+                <w:bCs/>
+                <w:color w:val="1A1A1A" w:themeColor="background1" w:themeShade="1A"/>
                 <w:kern w:val="0"/>
                 <w:sz w:val="24"/>
                 <w:szCs w:val="20"/>
                 <w:lang w:val="en" w:eastAsia="en-GB" w:bidi="hi-IN"/>
               </w:rPr>
-              <w:t>NumTavolo</w:t>
+            </w:pPr>
+            <w:r>
+              <w:rPr>
+                <w:b/>
+                <w:bCs/>
+                <w:color w:val="1A1A1A" w:themeColor="background1" w:themeShade="1A"/>
+                <w:sz w:val="24"/>
+              </w:rPr>
+              <w:t>Tipo:</w:t>
+            </w:r>
+          </w:p>
+        </w:tc>
+      </w:tr>
+      <w:tr>
+        <w:tblPrEx>
+          <w:tblCellMar>
+            <w:top w:w="0" w:type="dxa"/>
+            <w:left w:w="108" w:type="dxa"/>
+            <w:bottom w:w="0" w:type="dxa"/>
+            <w:right w:w="108" w:type="dxa"/>
+          </w:tblCellMar>
+        </w:tblPrEx>
+        <w:tc>
+          <w:tcPr>
+            <w:tcW w:w="4870" w:type="dxa"/>
+            <w:tcBorders>
+              <w:top w:val="single" w:color="000000" w:sz="4" w:space="0"/>
+              <w:left w:val="single" w:color="000000" w:sz="4" w:space="0"/>
+              <w:bottom w:val="single" w:color="000000" w:sz="4" w:space="0"/>
+              <w:right w:val="single" w:color="000000" w:sz="4" w:space="0"/>
+            </w:tcBorders>
+          </w:tcPr>
+          <w:p>
+            <w:pPr>
+              <w:widowControl w:val="0"/>
+              <w:bidi w:val="0"/>
+              <w:spacing w:before="0" w:after="0" w:line="240" w:lineRule="auto"/>
+              <w:rPr>
+                <w:sz w:val="24"/>
+                <w:lang w:val="en"/>
+              </w:rPr>
+            </w:pPr>
+            <w:r>
+              <w:rPr>
+                <w:sz w:val="24"/>
+                <w:lang w:val="en"/>
+              </w:rPr>
+              <w:t>TavoloOccupato,  NumOrdinazionePerTavolo, NumSceltaPerOrdinazione</w:t>
+            </w:r>
+          </w:p>
+        </w:tc>
+        <w:tc>
+          <w:tcPr>
+            <w:tcW w:w="4865" w:type="dxa"/>
+            <w:tcBorders>
+              <w:top w:val="single" w:color="000000" w:sz="4" w:space="0"/>
+              <w:left w:val="single" w:color="000000" w:sz="4" w:space="0"/>
+              <w:bottom w:val="single" w:color="000000" w:sz="4" w:space="0"/>
+              <w:right w:val="single" w:color="000000" w:sz="4" w:space="0"/>
+            </w:tcBorders>
+          </w:tcPr>
+          <w:p>
+            <w:pPr>
+              <w:widowControl w:val="0"/>
+              <w:bidi w:val="0"/>
+              <w:spacing w:before="0" w:after="0" w:line="240" w:lineRule="auto"/>
+              <w:rPr>
+                <w:sz w:val="24"/>
+                <w:lang w:val="en"/>
+              </w:rPr>
+            </w:pPr>
+            <w:r>
+              <w:rPr>
+                <w:sz w:val="24"/>
+                <w:lang w:val="en"/>
+              </w:rPr>
+              <w:t>IDX</w:t>
+            </w:r>
+          </w:p>
+        </w:tc>
+      </w:tr>
+      <w:tr>
+        <w:tblPrEx>
+          <w:tblCellMar>
+            <w:top w:w="0" w:type="dxa"/>
+            <w:left w:w="108" w:type="dxa"/>
+            <w:bottom w:w="0" w:type="dxa"/>
+            <w:right w:w="108" w:type="dxa"/>
+          </w:tblCellMar>
+        </w:tblPrEx>
+        <w:tc>
+          <w:tcPr>
+            <w:tcW w:w="4870" w:type="dxa"/>
+            <w:tcBorders>
+              <w:top w:val="single" w:color="000000" w:sz="4" w:space="0"/>
+              <w:left w:val="single" w:color="000000" w:sz="4" w:space="0"/>
+              <w:bottom w:val="single" w:color="000000" w:sz="4" w:space="0"/>
+              <w:right w:val="single" w:color="000000" w:sz="4" w:space="0"/>
+            </w:tcBorders>
+            <w:shd w:val="clear" w:color="auto" w:fill="BEBEBE" w:themeFill="background1" w:themeFillShade="BF"/>
+          </w:tcPr>
+          <w:p>
+            <w:pPr>
+              <w:widowControl w:val="0"/>
+              <w:bidi w:val="0"/>
+              <w:spacing w:before="0" w:after="0" w:line="240" w:lineRule="auto"/>
+              <w:rPr>
+                <w:rFonts w:ascii="Times New Roman" w:hAnsi="Times New Roman" w:eastAsia="SimSun" w:cs="Times New Roman"/>
+                <w:color w:val="1A1A1A" w:themeColor="background1" w:themeShade="1A"/>
+                <w:kern w:val="0"/>
+                <w:sz w:val="24"/>
+                <w:szCs w:val="20"/>
+                <w:lang w:val="en" w:eastAsia="en-GB" w:bidi="hi-IN"/>
+              </w:rPr>
+            </w:pPr>
+            <w:r>
+              <w:rPr>
+                <w:b/>
+                <w:bCs/>
+                <w:color w:val="1A1A1A" w:themeColor="background1" w:themeShade="1A"/>
+                <w:sz w:val="24"/>
+              </w:rPr>
+              <w:t>Indice</w:t>
+            </w:r>
+            <w:r>
+              <w:rPr>
+                <w:b/>
+                <w:bCs/>
+                <w:color w:val="1A1A1A" w:themeColor="background1" w:themeShade="1A"/>
+                <w:sz w:val="24"/>
+                <w:lang w:val="en"/>
+              </w:rPr>
+              <w:t xml:space="preserve"> PRIMARY</w:t>
+            </w:r>
+          </w:p>
+        </w:tc>
+        <w:tc>
+          <w:tcPr>
+            <w:tcW w:w="4865" w:type="dxa"/>
+            <w:tcBorders>
+              <w:top w:val="single" w:color="000000" w:sz="4" w:space="0"/>
+              <w:left w:val="single" w:color="000000" w:sz="4" w:space="0"/>
+              <w:bottom w:val="single" w:color="000000" w:sz="4" w:space="0"/>
+              <w:right w:val="single" w:color="000000" w:sz="4" w:space="0"/>
+            </w:tcBorders>
+            <w:shd w:val="clear" w:color="auto" w:fill="BEBEBE" w:themeFill="background1" w:themeFillShade="BF"/>
+          </w:tcPr>
+          <w:p>
+            <w:pPr>
+              <w:widowControl w:val="0"/>
+              <w:bidi w:val="0"/>
+              <w:spacing w:before="0" w:after="0" w:line="240" w:lineRule="auto"/>
+              <w:rPr>
+                <w:rFonts w:ascii="Times New Roman" w:hAnsi="Times New Roman" w:eastAsia="SimSun" w:cs="Times New Roman"/>
+                <w:b/>
+                <w:bCs/>
+                <w:color w:val="1A1A1A" w:themeColor="background1" w:themeShade="1A"/>
+                <w:kern w:val="0"/>
+                <w:sz w:val="24"/>
+                <w:szCs w:val="20"/>
+                <w:lang w:val="en" w:eastAsia="en-GB" w:bidi="hi-IN"/>
+              </w:rPr>
+            </w:pPr>
+            <w:r>
+              <w:rPr>
+                <w:b/>
+                <w:bCs/>
+                <w:color w:val="1A1A1A" w:themeColor="background1" w:themeShade="1A"/>
+                <w:sz w:val="24"/>
+              </w:rPr>
+              <w:t>Tipo:</w:t>
+            </w:r>
+          </w:p>
+        </w:tc>
+      </w:tr>
+      <w:tr>
+        <w:tblPrEx>
+          <w:tblCellMar>
+            <w:top w:w="0" w:type="dxa"/>
+            <w:left w:w="108" w:type="dxa"/>
+            <w:bottom w:w="0" w:type="dxa"/>
+            <w:right w:w="108" w:type="dxa"/>
+          </w:tblCellMar>
+        </w:tblPrEx>
+        <w:tc>
+          <w:tcPr>
+            <w:tcW w:w="4870" w:type="dxa"/>
+            <w:tcBorders>
+              <w:top w:val="single" w:color="000000" w:sz="4" w:space="0"/>
+              <w:left w:val="single" w:color="000000" w:sz="4" w:space="0"/>
+              <w:bottom w:val="single" w:color="000000" w:sz="4" w:space="0"/>
+              <w:right w:val="single" w:color="000000" w:sz="4" w:space="0"/>
+            </w:tcBorders>
+          </w:tcPr>
+          <w:p>
+            <w:pPr>
+              <w:widowControl w:val="0"/>
+              <w:bidi w:val="0"/>
+              <w:spacing w:before="0" w:after="0" w:line="240" w:lineRule="auto"/>
+              <w:rPr>
+                <w:sz w:val="24"/>
+                <w:lang w:val="en"/>
+              </w:rPr>
+            </w:pPr>
+            <w:r>
+              <w:rPr>
+                <w:sz w:val="24"/>
+                <w:lang w:val="en"/>
+              </w:rPr>
+              <w:t>TavoloOccupato, NumOrdinazionePerTavolo, NumSceltaPerOrdinazione, Ingrediente</w:t>
             </w:r>
           </w:p>
         </w:tc>
@@ -31118,7 +31234,7 @@
                 <w:sz w:val="24"/>
                 <w:lang w:val="en"/>
               </w:rPr>
-              <w:t>Turno</w:t>
+              <w:t>UtenteLavoratore</w:t>
             </w:r>
           </w:p>
         </w:tc>
@@ -31245,7 +31361,7 @@
                 <w:sz w:val="24"/>
                 <w:lang w:val="en"/>
               </w:rPr>
-              <w:t>DataOraInizio</w:t>
+              <w:t>Username</w:t>
             </w:r>
           </w:p>
         </w:tc>
@@ -31352,6 +31468,482 @@
                 <w:sz w:val="24"/>
                 <w:lang w:val="en"/>
               </w:rPr>
+              <w:t>Tavolo</w:t>
+            </w:r>
+          </w:p>
+        </w:tc>
+      </w:tr>
+      <w:tr>
+        <w:tblPrEx>
+          <w:tblCellMar>
+            <w:top w:w="0" w:type="dxa"/>
+            <w:left w:w="108" w:type="dxa"/>
+            <w:bottom w:w="0" w:type="dxa"/>
+            <w:right w:w="108" w:type="dxa"/>
+          </w:tblCellMar>
+        </w:tblPrEx>
+        <w:tc>
+          <w:tcPr>
+            <w:tcW w:w="4870" w:type="dxa"/>
+            <w:tcBorders>
+              <w:top w:val="single" w:color="000000" w:sz="4" w:space="0"/>
+              <w:left w:val="single" w:color="000000" w:sz="4" w:space="0"/>
+              <w:bottom w:val="single" w:color="000000" w:sz="4" w:space="0"/>
+              <w:right w:val="single" w:color="000000" w:sz="4" w:space="0"/>
+            </w:tcBorders>
+            <w:shd w:val="clear" w:color="auto" w:fill="BEBEBE" w:themeFill="background1" w:themeFillShade="BF"/>
+          </w:tcPr>
+          <w:p>
+            <w:pPr>
+              <w:widowControl w:val="0"/>
+              <w:bidi w:val="0"/>
+              <w:spacing w:before="0" w:after="0" w:line="240" w:lineRule="auto"/>
+              <w:rPr>
+                <w:color w:val="1A1A1A" w:themeColor="background1" w:themeShade="1A"/>
+                <w:sz w:val="24"/>
+                <w:lang w:val="en"/>
+              </w:rPr>
+            </w:pPr>
+            <w:r>
+              <w:rPr>
+                <w:b/>
+                <w:bCs/>
+                <w:color w:val="1A1A1A" w:themeColor="background1" w:themeShade="1A"/>
+                <w:sz w:val="24"/>
+              </w:rPr>
+              <w:t>Indice</w:t>
+            </w:r>
+            <w:r>
+              <w:rPr>
+                <w:b/>
+                <w:bCs/>
+                <w:color w:val="1A1A1A" w:themeColor="background1" w:themeShade="1A"/>
+                <w:sz w:val="24"/>
+                <w:lang w:val="en"/>
+              </w:rPr>
+              <w:t xml:space="preserve"> PRIMARY</w:t>
+            </w:r>
+          </w:p>
+        </w:tc>
+        <w:tc>
+          <w:tcPr>
+            <w:tcW w:w="4865" w:type="dxa"/>
+            <w:tcBorders>
+              <w:top w:val="single" w:color="000000" w:sz="4" w:space="0"/>
+              <w:left w:val="single" w:color="000000" w:sz="4" w:space="0"/>
+              <w:bottom w:val="single" w:color="000000" w:sz="4" w:space="0"/>
+              <w:right w:val="single" w:color="000000" w:sz="4" w:space="0"/>
+            </w:tcBorders>
+            <w:shd w:val="clear" w:color="auto" w:fill="BEBEBE" w:themeFill="background1" w:themeFillShade="BF"/>
+          </w:tcPr>
+          <w:p>
+            <w:pPr>
+              <w:widowControl w:val="0"/>
+              <w:bidi w:val="0"/>
+              <w:spacing w:before="0" w:after="0" w:line="240" w:lineRule="auto"/>
+              <w:rPr>
+                <w:b/>
+                <w:bCs/>
+                <w:color w:val="1A1A1A" w:themeColor="background1" w:themeShade="1A"/>
+                <w:sz w:val="24"/>
+                <w:lang w:val="en"/>
+              </w:rPr>
+            </w:pPr>
+            <w:r>
+              <w:rPr>
+                <w:b/>
+                <w:bCs/>
+                <w:color w:val="1A1A1A" w:themeColor="background1" w:themeShade="1A"/>
+                <w:sz w:val="24"/>
+              </w:rPr>
+              <w:t>Tipo:</w:t>
+            </w:r>
+          </w:p>
+        </w:tc>
+      </w:tr>
+      <w:tr>
+        <w:tblPrEx>
+          <w:tblCellMar>
+            <w:top w:w="0" w:type="dxa"/>
+            <w:left w:w="108" w:type="dxa"/>
+            <w:bottom w:w="0" w:type="dxa"/>
+            <w:right w:w="108" w:type="dxa"/>
+          </w:tblCellMar>
+        </w:tblPrEx>
+        <w:tc>
+          <w:tcPr>
+            <w:tcW w:w="4870" w:type="dxa"/>
+            <w:tcBorders>
+              <w:top w:val="single" w:color="000000" w:sz="4" w:space="0"/>
+              <w:left w:val="single" w:color="000000" w:sz="4" w:space="0"/>
+              <w:bottom w:val="single" w:color="000000" w:sz="4" w:space="0"/>
+              <w:right w:val="single" w:color="000000" w:sz="4" w:space="0"/>
+            </w:tcBorders>
+          </w:tcPr>
+          <w:p>
+            <w:pPr>
+              <w:widowControl w:val="0"/>
+              <w:bidi w:val="0"/>
+              <w:spacing w:before="0" w:after="0" w:line="240" w:lineRule="auto"/>
+              <w:rPr>
+                <w:rFonts w:ascii="Times New Roman" w:hAnsi="Times New Roman" w:eastAsia="SimSun" w:cs="Times New Roman"/>
+                <w:color w:val="auto"/>
+                <w:kern w:val="0"/>
+                <w:sz w:val="24"/>
+                <w:szCs w:val="20"/>
+                <w:lang w:val="en" w:eastAsia="en-GB" w:bidi="hi-IN"/>
+              </w:rPr>
+            </w:pPr>
+            <w:r>
+              <w:rPr>
+                <w:rFonts w:eastAsia="SimSun" w:cs="Times New Roman"/>
+                <w:color w:val="auto"/>
+                <w:kern w:val="0"/>
+                <w:sz w:val="24"/>
+                <w:szCs w:val="20"/>
+                <w:lang w:val="en" w:eastAsia="en-GB" w:bidi="hi-IN"/>
+              </w:rPr>
+              <w:t>NumTavolo</w:t>
+            </w:r>
+          </w:p>
+        </w:tc>
+        <w:tc>
+          <w:tcPr>
+            <w:tcW w:w="4865" w:type="dxa"/>
+            <w:tcBorders>
+              <w:top w:val="single" w:color="000000" w:sz="4" w:space="0"/>
+              <w:left w:val="single" w:color="000000" w:sz="4" w:space="0"/>
+              <w:bottom w:val="single" w:color="000000" w:sz="4" w:space="0"/>
+              <w:right w:val="single" w:color="000000" w:sz="4" w:space="0"/>
+            </w:tcBorders>
+          </w:tcPr>
+          <w:p>
+            <w:pPr>
+              <w:widowControl w:val="0"/>
+              <w:bidi w:val="0"/>
+              <w:spacing w:before="0" w:after="0" w:line="240" w:lineRule="auto"/>
+              <w:rPr>
+                <w:sz w:val="24"/>
+                <w:lang w:val="en"/>
+              </w:rPr>
+            </w:pPr>
+            <w:r>
+              <w:rPr>
+                <w:sz w:val="24"/>
+                <w:lang w:val="en"/>
+              </w:rPr>
+              <w:t>PR</w:t>
+            </w:r>
+          </w:p>
+        </w:tc>
+      </w:tr>
+    </w:tbl>
+    <w:p>
+      <w:pPr>
+        <w:rPr>
+          <w:lang w:val="en"/>
+        </w:rPr>
+      </w:pPr>
+    </w:p>
+    <w:tbl>
+      <w:tblPr>
+        <w:tblStyle w:val="12"/>
+        <w:tblW w:w="9736" w:type="dxa"/>
+        <w:tblInd w:w="0" w:type="dxa"/>
+        <w:tblLayout w:type="fixed"/>
+        <w:tblCellMar>
+          <w:top w:w="0" w:type="dxa"/>
+          <w:left w:w="108" w:type="dxa"/>
+          <w:bottom w:w="0" w:type="dxa"/>
+          <w:right w:w="108" w:type="dxa"/>
+        </w:tblCellMar>
+      </w:tblPr>
+      <w:tblGrid>
+        <w:gridCol w:w="4870"/>
+        <w:gridCol w:w="4865"/>
+      </w:tblGrid>
+      <w:tr>
+        <w:tblPrEx>
+          <w:tblCellMar>
+            <w:top w:w="0" w:type="dxa"/>
+            <w:left w:w="108" w:type="dxa"/>
+            <w:bottom w:w="0" w:type="dxa"/>
+            <w:right w:w="108" w:type="dxa"/>
+          </w:tblCellMar>
+        </w:tblPrEx>
+        <w:tc>
+          <w:tcPr>
+            <w:tcW w:w="9735" w:type="dxa"/>
+            <w:gridSpan w:val="2"/>
+            <w:tcBorders>
+              <w:top w:val="single" w:color="000000" w:sz="4" w:space="0"/>
+              <w:left w:val="single" w:color="000000" w:sz="4" w:space="0"/>
+              <w:bottom w:val="single" w:color="000000" w:sz="4" w:space="0"/>
+              <w:right w:val="single" w:color="000000" w:sz="4" w:space="0"/>
+            </w:tcBorders>
+            <w:shd w:val="clear" w:color="auto" w:fill="BCBCBC"/>
+          </w:tcPr>
+          <w:p>
+            <w:pPr>
+              <w:widowControl w:val="0"/>
+              <w:bidi w:val="0"/>
+              <w:spacing w:before="0" w:after="0" w:line="240" w:lineRule="auto"/>
+              <w:rPr>
+                <w:b/>
+                <w:color w:val="1A1A1A" w:themeColor="background1" w:themeShade="1A"/>
+                <w:sz w:val="24"/>
+                <w:lang w:val="en"/>
+              </w:rPr>
+            </w:pPr>
+            <w:r>
+              <w:rPr>
+                <w:b/>
+                <w:color w:val="1A1A1A" w:themeColor="background1" w:themeShade="1A"/>
+                <w:sz w:val="24"/>
+              </w:rPr>
+              <w:t xml:space="preserve">Tabella </w:t>
+            </w:r>
+            <w:r>
+              <w:rPr>
+                <w:b/>
+                <w:color w:val="1A1A1A" w:themeColor="background1" w:themeShade="1A"/>
+                <w:sz w:val="24"/>
+                <w:lang w:val="en"/>
+              </w:rPr>
+              <w:t>Turno</w:t>
+            </w:r>
+          </w:p>
+        </w:tc>
+      </w:tr>
+      <w:tr>
+        <w:tblPrEx>
+          <w:tblCellMar>
+            <w:top w:w="0" w:type="dxa"/>
+            <w:left w:w="108" w:type="dxa"/>
+            <w:bottom w:w="0" w:type="dxa"/>
+            <w:right w:w="108" w:type="dxa"/>
+          </w:tblCellMar>
+        </w:tblPrEx>
+        <w:tc>
+          <w:tcPr>
+            <w:tcW w:w="4870" w:type="dxa"/>
+            <w:tcBorders>
+              <w:top w:val="single" w:color="000000" w:sz="4" w:space="0"/>
+              <w:left w:val="single" w:color="000000" w:sz="4" w:space="0"/>
+              <w:bottom w:val="single" w:color="000000" w:sz="4" w:space="0"/>
+              <w:right w:val="single" w:color="000000" w:sz="4" w:space="0"/>
+            </w:tcBorders>
+            <w:shd w:val="clear" w:color="auto" w:fill="BEBEBE" w:themeFill="background1" w:themeFillShade="BF"/>
+          </w:tcPr>
+          <w:p>
+            <w:pPr>
+              <w:widowControl w:val="0"/>
+              <w:bidi w:val="0"/>
+              <w:spacing w:before="0" w:after="0" w:line="240" w:lineRule="auto"/>
+              <w:rPr>
+                <w:color w:val="1A1A1A" w:themeColor="background1" w:themeShade="1A"/>
+                <w:sz w:val="24"/>
+                <w:lang w:val="en"/>
+              </w:rPr>
+            </w:pPr>
+            <w:r>
+              <w:rPr>
+                <w:b/>
+                <w:bCs/>
+                <w:color w:val="1A1A1A" w:themeColor="background1" w:themeShade="1A"/>
+                <w:sz w:val="24"/>
+              </w:rPr>
+              <w:t>Indice</w:t>
+            </w:r>
+            <w:r>
+              <w:rPr>
+                <w:b/>
+                <w:bCs/>
+                <w:color w:val="1A1A1A" w:themeColor="background1" w:themeShade="1A"/>
+                <w:sz w:val="24"/>
+                <w:lang w:val="en"/>
+              </w:rPr>
+              <w:t xml:space="preserve"> PRIMARY</w:t>
+            </w:r>
+          </w:p>
+        </w:tc>
+        <w:tc>
+          <w:tcPr>
+            <w:tcW w:w="4865" w:type="dxa"/>
+            <w:tcBorders>
+              <w:top w:val="single" w:color="000000" w:sz="4" w:space="0"/>
+              <w:left w:val="single" w:color="000000" w:sz="4" w:space="0"/>
+              <w:bottom w:val="single" w:color="000000" w:sz="4" w:space="0"/>
+              <w:right w:val="single" w:color="000000" w:sz="4" w:space="0"/>
+            </w:tcBorders>
+            <w:shd w:val="clear" w:color="auto" w:fill="BEBEBE" w:themeFill="background1" w:themeFillShade="BF"/>
+          </w:tcPr>
+          <w:p>
+            <w:pPr>
+              <w:widowControl w:val="0"/>
+              <w:bidi w:val="0"/>
+              <w:spacing w:before="0" w:after="0" w:line="240" w:lineRule="auto"/>
+              <w:rPr>
+                <w:b/>
+                <w:bCs/>
+                <w:color w:val="1A1A1A" w:themeColor="background1" w:themeShade="1A"/>
+                <w:sz w:val="24"/>
+                <w:lang w:val="en"/>
+              </w:rPr>
+            </w:pPr>
+            <w:r>
+              <w:rPr>
+                <w:b/>
+                <w:bCs/>
+                <w:color w:val="1A1A1A" w:themeColor="background1" w:themeShade="1A"/>
+                <w:sz w:val="24"/>
+              </w:rPr>
+              <w:t>Tipo:</w:t>
+            </w:r>
+          </w:p>
+        </w:tc>
+      </w:tr>
+      <w:tr>
+        <w:tblPrEx>
+          <w:tblCellMar>
+            <w:top w:w="0" w:type="dxa"/>
+            <w:left w:w="108" w:type="dxa"/>
+            <w:bottom w:w="0" w:type="dxa"/>
+            <w:right w:w="108" w:type="dxa"/>
+          </w:tblCellMar>
+        </w:tblPrEx>
+        <w:tc>
+          <w:tcPr>
+            <w:tcW w:w="4870" w:type="dxa"/>
+            <w:tcBorders>
+              <w:top w:val="single" w:color="000000" w:sz="4" w:space="0"/>
+              <w:left w:val="single" w:color="000000" w:sz="4" w:space="0"/>
+              <w:bottom w:val="single" w:color="000000" w:sz="4" w:space="0"/>
+              <w:right w:val="single" w:color="000000" w:sz="4" w:space="0"/>
+            </w:tcBorders>
+          </w:tcPr>
+          <w:p>
+            <w:pPr>
+              <w:widowControl w:val="0"/>
+              <w:bidi w:val="0"/>
+              <w:spacing w:before="0" w:after="0" w:line="240" w:lineRule="auto"/>
+              <w:rPr>
+                <w:sz w:val="24"/>
+                <w:lang w:val="en"/>
+              </w:rPr>
+            </w:pPr>
+            <w:r>
+              <w:rPr>
+                <w:sz w:val="24"/>
+                <w:lang w:val="en"/>
+              </w:rPr>
+              <w:t>DataOraInizio</w:t>
+            </w:r>
+          </w:p>
+        </w:tc>
+        <w:tc>
+          <w:tcPr>
+            <w:tcW w:w="4865" w:type="dxa"/>
+            <w:tcBorders>
+              <w:top w:val="single" w:color="000000" w:sz="4" w:space="0"/>
+              <w:left w:val="single" w:color="000000" w:sz="4" w:space="0"/>
+              <w:bottom w:val="single" w:color="000000" w:sz="4" w:space="0"/>
+              <w:right w:val="single" w:color="000000" w:sz="4" w:space="0"/>
+            </w:tcBorders>
+          </w:tcPr>
+          <w:p>
+            <w:pPr>
+              <w:widowControl w:val="0"/>
+              <w:bidi w:val="0"/>
+              <w:spacing w:before="0" w:after="0" w:line="240" w:lineRule="auto"/>
+              <w:rPr>
+                <w:sz w:val="24"/>
+                <w:lang w:val="en"/>
+              </w:rPr>
+            </w:pPr>
+            <w:r>
+              <w:rPr>
+                <w:sz w:val="24"/>
+                <w:lang w:val="en"/>
+              </w:rPr>
+              <w:t>PR</w:t>
+            </w:r>
+          </w:p>
+        </w:tc>
+      </w:tr>
+    </w:tbl>
+    <w:p>
+      <w:pPr>
+        <w:rPr>
+          <w:lang w:val="en"/>
+        </w:rPr>
+      </w:pPr>
+    </w:p>
+    <w:tbl>
+      <w:tblPr>
+        <w:tblStyle w:val="12"/>
+        <w:tblW w:w="9736" w:type="dxa"/>
+        <w:tblInd w:w="0" w:type="dxa"/>
+        <w:tblLayout w:type="fixed"/>
+        <w:tblCellMar>
+          <w:top w:w="0" w:type="dxa"/>
+          <w:left w:w="108" w:type="dxa"/>
+          <w:bottom w:w="0" w:type="dxa"/>
+          <w:right w:w="108" w:type="dxa"/>
+        </w:tblCellMar>
+      </w:tblPr>
+      <w:tblGrid>
+        <w:gridCol w:w="4870"/>
+        <w:gridCol w:w="4865"/>
+      </w:tblGrid>
+      <w:tr>
+        <w:tblPrEx>
+          <w:tblCellMar>
+            <w:top w:w="0" w:type="dxa"/>
+            <w:left w:w="108" w:type="dxa"/>
+            <w:bottom w:w="0" w:type="dxa"/>
+            <w:right w:w="108" w:type="dxa"/>
+          </w:tblCellMar>
+        </w:tblPrEx>
+        <w:tc>
+          <w:tcPr>
+            <w:tcW w:w="9735" w:type="dxa"/>
+            <w:gridSpan w:val="2"/>
+            <w:tcBorders>
+              <w:top w:val="single" w:color="000000" w:sz="4" w:space="0"/>
+              <w:left w:val="single" w:color="000000" w:sz="4" w:space="0"/>
+              <w:bottom w:val="single" w:color="000000" w:sz="4" w:space="0"/>
+              <w:right w:val="single" w:color="000000" w:sz="4" w:space="0"/>
+            </w:tcBorders>
+            <w:shd w:val="clear" w:color="auto" w:fill="BCBCBC"/>
+          </w:tcPr>
+          <w:p>
+            <w:pPr>
+              <w:widowControl w:val="0"/>
+              <w:bidi w:val="0"/>
+              <w:spacing w:before="0" w:after="0" w:line="240" w:lineRule="auto"/>
+              <w:rPr>
+                <w:b/>
+                <w:color w:val="1A1A1A" w:themeColor="background1" w:themeShade="1A"/>
+                <w:sz w:val="24"/>
+                <w:lang w:val="en"/>
+              </w:rPr>
+            </w:pPr>
+            <w:r>
+              <w:rPr>
+                <w:b/>
+                <w:color w:val="1A1A1A" w:themeColor="background1" w:themeShade="1A"/>
+                <w:sz w:val="24"/>
+              </w:rPr>
+              <w:t xml:space="preserve">Tabella </w:t>
+            </w:r>
+            <w:r>
+              <w:rPr>
+                <w:b/>
+                <w:color w:val="1A1A1A" w:themeColor="background1" w:themeShade="1A"/>
+                <w:sz w:val="24"/>
+                <w:lang w:val="en"/>
+              </w:rPr>
               <w:t>Ingrediente</w:t>
             </w:r>
           </w:p>
@@ -31546,6 +32138,14 @@
         <w:gridCol w:w="4865"/>
       </w:tblGrid>
       <w:tr>
+        <w:tblPrEx>
+          <w:tblCellMar>
+            <w:top w:w="0" w:type="dxa"/>
+            <w:left w:w="108" w:type="dxa"/>
+            <w:bottom w:w="0" w:type="dxa"/>
+            <w:right w:w="108" w:type="dxa"/>
+          </w:tblCellMar>
+        </w:tblPrEx>
         <w:tc>
           <w:tcPr>
             <w:tcW w:w="9735" w:type="dxa"/>
@@ -31591,6 +32191,14 @@
         </w:tc>
       </w:tr>
       <w:tr>
+        <w:tblPrEx>
+          <w:tblCellMar>
+            <w:top w:w="0" w:type="dxa"/>
+            <w:left w:w="108" w:type="dxa"/>
+            <w:bottom w:w="0" w:type="dxa"/>
+            <w:right w:w="108" w:type="dxa"/>
+          </w:tblCellMar>
+        </w:tblPrEx>
         <w:tc>
           <w:tcPr>
             <w:tcW w:w="4870" w:type="dxa"/>
@@ -31671,6 +32279,14 @@
         </w:tc>
       </w:tr>
       <w:tr>
+        <w:tblPrEx>
+          <w:tblCellMar>
+            <w:top w:w="0" w:type="dxa"/>
+            <w:left w:w="108" w:type="dxa"/>
+            <w:bottom w:w="0" w:type="dxa"/>
+            <w:right w:w="108" w:type="dxa"/>
+          </w:tblCellMar>
+        </w:tblPrEx>
         <w:tc>
           <w:tcPr>
             <w:tcW w:w="4870" w:type="dxa"/>

</xml_diff>